<commit_message>
Completed the ppt file and enhanced the doc file
</commit_message>
<xml_diff>
--- a/Tasks/FA23BCS117_FA23BCS108_Task5_NaiveBayes/FA23BCS117_FA23BCS108_Task5_NaiveBayes.docx
+++ b/Tasks/FA23BCS117_FA23BCS108_Task5_NaiveBayes/FA23BCS117_FA23BCS108_Task5_NaiveBayes.docx
@@ -5769,7 +5769,7 @@
           <w:lang w:val="en-PK"/>
         </w:rPr>
         <w:pict w14:anchorId="14F139E8">
-          <v:shape id="_x0000_i1073" type="#_x0000_t75" style="width:328.1pt;height:261.45pt;visibility:visible;mso-wrap-style:square;mso-position-horizontal:absolute;mso-position-horizontal-relative:text;mso-position-vertical:absolute;mso-position-vertical-relative:text;mso-width-relative:page;mso-height-relative:page">
+          <v:shape id="_x0000_i1025" type="#_x0000_t75" style="width:328.1pt;height:261.45pt;visibility:visible;mso-wrap-style:square;mso-position-horizontal:absolute;mso-position-horizontal-relative:text;mso-position-vertical:absolute;mso-position-vertical-relative:text;mso-width-relative:page;mso-height-relative:page">
             <v:imagedata r:id="rId9" o:title=""/>
           </v:shape>
         </w:pict>
@@ -5971,7 +5971,7 @@
         </w:rPr>
         <w:lastRenderedPageBreak/>
         <w:pict w14:anchorId="578DD60F">
-          <v:shape id="_x0000_i1072" type="#_x0000_t75" style="width:369.15pt;height:245.35pt;visibility:visible;mso-wrap-style:square">
+          <v:shape id="_x0000_i1026" type="#_x0000_t75" style="width:369.15pt;height:245.35pt;visibility:visible;mso-wrap-style:square">
             <v:imagedata r:id="rId10" o:title=""/>
           </v:shape>
         </w:pict>
@@ -6456,9 +6456,42 @@
           <w:color w:val="000000"/>
           <w:lang w:val="en-PK"/>
         </w:rPr>
-        <w:t>Feature Selection</w:t>
-      </w:r>
-      <w:r>
+        <w:t>Feature Selection:</w:t>
+      </w:r>
+      <w:bookmarkEnd w:id="29"/>
+    </w:p>
+    <w:p>
+      <w:pPr>
+        <w:rPr>
+          <w:rFonts w:ascii="Times New Roman" w:hAnsi="Times New Roman" w:cs="Times New Roman"/>
+          <w:sz w:val="28"/>
+          <w:szCs w:val="28"/>
+          <w:lang w:val="en-PK"/>
+        </w:rPr>
+      </w:pPr>
+      <w:r>
+        <w:rPr>
+          <w:rFonts w:ascii="Times New Roman" w:hAnsi="Times New Roman" w:cs="Times New Roman"/>
+          <w:sz w:val="28"/>
+          <w:szCs w:val="28"/>
+          <w:lang w:val="en-PK"/>
+        </w:rPr>
+        <w:t>The ID column was removed as it provides no predictive value. The diagnosis column was encoded as binary values with Malignant mapped to 1 and Benign mapped to 0.</w:t>
+      </w:r>
+    </w:p>
+    <w:p>
+      <w:pPr>
+        <w:rPr>
+          <w:rFonts w:ascii="Times New Roman" w:hAnsi="Times New Roman" w:cs="Times New Roman"/>
+          <w:sz w:val="28"/>
+          <w:szCs w:val="28"/>
+          <w:lang w:val="en-PK"/>
+        </w:rPr>
+      </w:pPr>
+    </w:p>
+    <w:p>
+      <w:pPr>
+        <w:pStyle w:val="Heading3"/>
         <w:rPr>
           <w:rFonts w:ascii="Times New Roman" w:hAnsi="Times New Roman"/>
           <w:b/>
@@ -6466,42 +6499,9 @@
           <w:color w:val="000000"/>
           <w:lang w:val="en-PK"/>
         </w:rPr>
-        <w:t>:</w:t>
-      </w:r>
-      <w:bookmarkEnd w:id="29"/>
-    </w:p>
-    <w:p>
-      <w:pPr>
-        <w:rPr>
-          <w:rFonts w:ascii="Times New Roman" w:hAnsi="Times New Roman" w:cs="Times New Roman"/>
-          <w:sz w:val="28"/>
-          <w:szCs w:val="28"/>
-          <w:lang w:val="en-PK"/>
-        </w:rPr>
-      </w:pPr>
-      <w:r>
-        <w:rPr>
-          <w:rFonts w:ascii="Times New Roman" w:hAnsi="Times New Roman" w:cs="Times New Roman"/>
-          <w:sz w:val="28"/>
-          <w:szCs w:val="28"/>
-          <w:lang w:val="en-PK"/>
-        </w:rPr>
-        <w:t>The ID column was removed as it provides no predictive value. The diagnosis column was encoded as binary values with Malignant mapped to 1 and Benign mapped to 0.</w:t>
-      </w:r>
-    </w:p>
-    <w:p>
-      <w:pPr>
-        <w:rPr>
-          <w:rFonts w:ascii="Times New Roman" w:hAnsi="Times New Roman" w:cs="Times New Roman"/>
-          <w:sz w:val="28"/>
-          <w:szCs w:val="28"/>
-          <w:lang w:val="en-PK"/>
-        </w:rPr>
-      </w:pPr>
-    </w:p>
-    <w:p>
-      <w:pPr>
-        <w:pStyle w:val="Heading3"/>
+      </w:pPr>
+      <w:bookmarkStart w:id="30" w:name="_Toc210203629"/>
+      <w:r>
         <w:rPr>
           <w:rFonts w:ascii="Times New Roman" w:hAnsi="Times New Roman"/>
           <w:b/>
@@ -6509,9 +6509,126 @@
           <w:color w:val="000000"/>
           <w:lang w:val="en-PK"/>
         </w:rPr>
-      </w:pPr>
-      <w:bookmarkStart w:id="30" w:name="_Toc210203629"/>
-      <w:r>
+        <w:t>Train-Test Split:</w:t>
+      </w:r>
+      <w:bookmarkEnd w:id="30"/>
+    </w:p>
+    <w:p>
+      <w:pPr>
+        <w:numPr>
+          <w:ilvl w:val="0"/>
+          <w:numId w:val="25"/>
+        </w:numPr>
+        <w:rPr>
+          <w:rFonts w:ascii="Times New Roman" w:hAnsi="Times New Roman" w:cs="Times New Roman"/>
+          <w:sz w:val="28"/>
+          <w:szCs w:val="28"/>
+          <w:lang w:val="en-PK"/>
+        </w:rPr>
+      </w:pPr>
+      <w:r>
+        <w:rPr>
+          <w:rFonts w:ascii="Times New Roman" w:hAnsi="Times New Roman" w:cs="Times New Roman"/>
+          <w:b/>
+          <w:bCs/>
+          <w:sz w:val="28"/>
+          <w:szCs w:val="28"/>
+          <w:lang w:val="en-PK"/>
+        </w:rPr>
+        <w:t>Training Set:</w:t>
+      </w:r>
+      <w:r>
+        <w:rPr>
+          <w:rFonts w:ascii="Times New Roman" w:hAnsi="Times New Roman" w:cs="Times New Roman"/>
+          <w:sz w:val="28"/>
+          <w:szCs w:val="28"/>
+          <w:lang w:val="en-PK"/>
+        </w:rPr>
+        <w:t xml:space="preserve"> 455 samples (80%)</w:t>
+      </w:r>
+    </w:p>
+    <w:p>
+      <w:pPr>
+        <w:numPr>
+          <w:ilvl w:val="0"/>
+          <w:numId w:val="25"/>
+        </w:numPr>
+        <w:rPr>
+          <w:rFonts w:ascii="Times New Roman" w:hAnsi="Times New Roman" w:cs="Times New Roman"/>
+          <w:sz w:val="28"/>
+          <w:szCs w:val="28"/>
+          <w:lang w:val="en-PK"/>
+        </w:rPr>
+      </w:pPr>
+      <w:r>
+        <w:rPr>
+          <w:rFonts w:ascii="Times New Roman" w:hAnsi="Times New Roman" w:cs="Times New Roman"/>
+          <w:b/>
+          <w:bCs/>
+          <w:sz w:val="28"/>
+          <w:szCs w:val="28"/>
+          <w:lang w:val="en-PK"/>
+        </w:rPr>
+        <w:t>Testing Set:</w:t>
+      </w:r>
+      <w:r>
+        <w:rPr>
+          <w:rFonts w:ascii="Times New Roman" w:hAnsi="Times New Roman" w:cs="Times New Roman"/>
+          <w:sz w:val="28"/>
+          <w:szCs w:val="28"/>
+          <w:lang w:val="en-PK"/>
+        </w:rPr>
+        <w:t xml:space="preserve"> 114 samples (20%)</w:t>
+      </w:r>
+    </w:p>
+    <w:p>
+      <w:pPr>
+        <w:numPr>
+          <w:ilvl w:val="0"/>
+          <w:numId w:val="25"/>
+        </w:numPr>
+        <w:rPr>
+          <w:rFonts w:ascii="Times New Roman" w:hAnsi="Times New Roman" w:cs="Times New Roman"/>
+          <w:sz w:val="28"/>
+          <w:szCs w:val="28"/>
+          <w:lang w:val="en-PK"/>
+        </w:rPr>
+      </w:pPr>
+      <w:r>
+        <w:rPr>
+          <w:rFonts w:ascii="Times New Roman" w:hAnsi="Times New Roman" w:cs="Times New Roman"/>
+          <w:b/>
+          <w:bCs/>
+          <w:sz w:val="28"/>
+          <w:szCs w:val="28"/>
+          <w:lang w:val="en-PK"/>
+        </w:rPr>
+        <w:t>Random state:</w:t>
+      </w:r>
+      <w:r>
+        <w:rPr>
+          <w:rFonts w:ascii="Times New Roman" w:hAnsi="Times New Roman" w:cs="Times New Roman"/>
+          <w:sz w:val="28"/>
+          <w:szCs w:val="28"/>
+          <w:lang w:val="en-PK"/>
+        </w:rPr>
+        <w:t xml:space="preserve"> 42 (for reproducibility)</w:t>
+      </w:r>
+    </w:p>
+    <w:p>
+      <w:pPr>
+        <w:ind w:left="720"/>
+        <w:rPr>
+          <w:rFonts w:ascii="Times New Roman" w:hAnsi="Times New Roman" w:cs="Times New Roman"/>
+          <w:sz w:val="28"/>
+          <w:szCs w:val="28"/>
+          <w:lang w:val="en-PK"/>
+        </w:rPr>
+      </w:pPr>
+    </w:p>
+    <w:p>
+      <w:pPr>
+        <w:pStyle w:val="Heading3"/>
         <w:rPr>
           <w:rFonts w:ascii="Times New Roman" w:hAnsi="Times New Roman"/>
           <w:b/>
@@ -6519,8 +6636,8 @@
           <w:color w:val="000000"/>
           <w:lang w:val="en-PK"/>
         </w:rPr>
-        <w:t>Train-Test Split</w:t>
-      </w:r>
+      </w:pPr>
+      <w:bookmarkStart w:id="31" w:name="_Toc210203630"/>
       <w:r>
         <w:rPr>
           <w:rFonts w:ascii="Times New Roman" w:hAnsi="Times New Roman"/>
@@ -6529,15 +6646,34 @@
           <w:color w:val="000000"/>
           <w:lang w:val="en-PK"/>
         </w:rPr>
-        <w:t>:</w:t>
-      </w:r>
-      <w:bookmarkEnd w:id="30"/>
+        <w:t>Feature Standardization:</w:t>
+      </w:r>
+      <w:bookmarkEnd w:id="31"/>
+    </w:p>
+    <w:p>
+      <w:pPr>
+        <w:rPr>
+          <w:rFonts w:ascii="Times New Roman" w:hAnsi="Times New Roman" w:cs="Times New Roman"/>
+          <w:sz w:val="28"/>
+          <w:szCs w:val="28"/>
+          <w:lang w:val="en-PK"/>
+        </w:rPr>
+      </w:pPr>
+      <w:r>
+        <w:rPr>
+          <w:rFonts w:ascii="Times New Roman" w:hAnsi="Times New Roman" w:cs="Times New Roman"/>
+          <w:sz w:val="28"/>
+          <w:szCs w:val="28"/>
+          <w:lang w:val="en-PK"/>
+        </w:rPr>
+        <w:t>Applied StandardScaler to normalize features:</w:t>
+      </w:r>
     </w:p>
     <w:p>
       <w:pPr>
         <w:numPr>
           <w:ilvl w:val="0"/>
-          <w:numId w:val="25"/>
+          <w:numId w:val="26"/>
         </w:numPr>
         <w:rPr>
           <w:rFonts w:ascii="Times New Roman" w:hAnsi="Times New Roman" w:cs="Times New Roman"/>
@@ -6549,29 +6685,18 @@
       <w:r>
         <w:rPr>
           <w:rFonts w:ascii="Times New Roman" w:hAnsi="Times New Roman" w:cs="Times New Roman"/>
-          <w:b/>
-          <w:bCs/>
-          <w:sz w:val="28"/>
-          <w:szCs w:val="28"/>
-          <w:lang w:val="en-PK"/>
-        </w:rPr>
-        <w:t>Training Set:</w:t>
-      </w:r>
-      <w:r>
-        <w:rPr>
-          <w:rFonts w:ascii="Times New Roman" w:hAnsi="Times New Roman" w:cs="Times New Roman"/>
-          <w:sz w:val="28"/>
-          <w:szCs w:val="28"/>
-          <w:lang w:val="en-PK"/>
-        </w:rPr>
-        <w:t xml:space="preserve"> 455 samples (80%)</w:t>
+          <w:sz w:val="28"/>
+          <w:szCs w:val="28"/>
+          <w:lang w:val="en-PK"/>
+        </w:rPr>
+        <w:t>Fit on training data only</w:t>
       </w:r>
     </w:p>
     <w:p>
       <w:pPr>
         <w:numPr>
           <w:ilvl w:val="0"/>
-          <w:numId w:val="25"/>
+          <w:numId w:val="26"/>
         </w:numPr>
         <w:rPr>
           <w:rFonts w:ascii="Times New Roman" w:hAnsi="Times New Roman" w:cs="Times New Roman"/>
@@ -6583,29 +6708,18 @@
       <w:r>
         <w:rPr>
           <w:rFonts w:ascii="Times New Roman" w:hAnsi="Times New Roman" w:cs="Times New Roman"/>
-          <w:b/>
-          <w:bCs/>
-          <w:sz w:val="28"/>
-          <w:szCs w:val="28"/>
-          <w:lang w:val="en-PK"/>
-        </w:rPr>
-        <w:t>Testing Set:</w:t>
-      </w:r>
-      <w:r>
-        <w:rPr>
-          <w:rFonts w:ascii="Times New Roman" w:hAnsi="Times New Roman" w:cs="Times New Roman"/>
-          <w:sz w:val="28"/>
-          <w:szCs w:val="28"/>
-          <w:lang w:val="en-PK"/>
-        </w:rPr>
-        <w:t xml:space="preserve"> 114 samples (20%)</w:t>
+          <w:sz w:val="28"/>
+          <w:szCs w:val="28"/>
+          <w:lang w:val="en-PK"/>
+        </w:rPr>
+        <w:t>Transform both training and test sets</w:t>
       </w:r>
     </w:p>
     <w:p>
       <w:pPr>
         <w:numPr>
           <w:ilvl w:val="0"/>
-          <w:numId w:val="25"/>
+          <w:numId w:val="26"/>
         </w:numPr>
         <w:rPr>
           <w:rFonts w:ascii="Times New Roman" w:hAnsi="Times New Roman" w:cs="Times New Roman"/>
@@ -6617,23 +6731,44 @@
       <w:r>
         <w:rPr>
           <w:rFonts w:ascii="Times New Roman" w:hAnsi="Times New Roman" w:cs="Times New Roman"/>
-          <w:b/>
-          <w:bCs/>
-          <w:sz w:val="28"/>
-          <w:szCs w:val="28"/>
-          <w:lang w:val="en-PK"/>
-        </w:rPr>
-        <w:t>Random state:</w:t>
-      </w:r>
-      <w:r>
-        <w:rPr>
-          <w:rFonts w:ascii="Times New Roman" w:hAnsi="Times New Roman" w:cs="Times New Roman"/>
-          <w:sz w:val="28"/>
-          <w:szCs w:val="28"/>
-          <w:lang w:val="en-PK"/>
-        </w:rPr>
-        <w:t xml:space="preserve"> 42 (for reproducibility)</w:t>
-      </w:r>
+          <w:sz w:val="28"/>
+          <w:szCs w:val="28"/>
+          <w:lang w:val="en-PK"/>
+        </w:rPr>
+        <w:t>Ensures features have mean=0 and standard deviation=1</w:t>
+      </w:r>
+    </w:p>
+    <w:p>
+      <w:pPr>
+        <w:numPr>
+          <w:ilvl w:val="0"/>
+          <w:numId w:val="26"/>
+        </w:numPr>
+        <w:rPr>
+          <w:rFonts w:ascii="Times New Roman" w:hAnsi="Times New Roman" w:cs="Times New Roman"/>
+          <w:sz w:val="28"/>
+          <w:szCs w:val="28"/>
+          <w:lang w:val="en-PK"/>
+        </w:rPr>
+      </w:pPr>
+      <w:r>
+        <w:rPr>
+          <w:rFonts w:ascii="Times New Roman" w:hAnsi="Times New Roman" w:cs="Times New Roman"/>
+          <w:sz w:val="28"/>
+          <w:szCs w:val="28"/>
+          <w:lang w:val="en-PK"/>
+        </w:rPr>
+        <w:t>Important for optimal model performance</w:t>
+      </w:r>
+    </w:p>
+    <w:p>
+      <w:pPr>
+        <w:rPr>
+          <w:rFonts w:ascii="Times New Roman" w:hAnsi="Times New Roman" w:cs="Times New Roman"/>
+          <w:sz w:val="28"/>
+          <w:szCs w:val="28"/>
+        </w:rPr>
+      </w:pPr>
     </w:p>
     <w:p>
       <w:pPr>
@@ -6642,279 +6777,214 @@
           <w:rFonts w:ascii="Times New Roman" w:hAnsi="Times New Roman" w:cs="Times New Roman"/>
           <w:sz w:val="28"/>
           <w:szCs w:val="28"/>
-          <w:lang w:val="en-PK"/>
-        </w:rPr>
-      </w:pPr>
-    </w:p>
-    <w:p>
-      <w:pPr>
-        <w:pStyle w:val="Heading3"/>
+        </w:rPr>
+      </w:pPr>
+    </w:p>
+    <w:p>
+      <w:pPr>
+        <w:ind w:left="720"/>
+        <w:rPr>
+          <w:rFonts w:ascii="Times New Roman" w:hAnsi="Times New Roman" w:cs="Times New Roman"/>
+          <w:sz w:val="28"/>
+          <w:szCs w:val="28"/>
+        </w:rPr>
+      </w:pPr>
+    </w:p>
+    <w:p>
+      <w:pPr>
+        <w:ind w:left="720"/>
+        <w:rPr>
+          <w:rFonts w:ascii="Times New Roman" w:hAnsi="Times New Roman" w:cs="Times New Roman"/>
+          <w:sz w:val="28"/>
+          <w:szCs w:val="28"/>
+        </w:rPr>
+      </w:pPr>
+    </w:p>
+    <w:p>
+      <w:pPr>
+        <w:ind w:left="720"/>
+        <w:rPr>
+          <w:rFonts w:ascii="Times New Roman" w:hAnsi="Times New Roman" w:cs="Times New Roman"/>
+          <w:sz w:val="28"/>
+          <w:szCs w:val="28"/>
+        </w:rPr>
+      </w:pPr>
+    </w:p>
+    <w:p>
+      <w:pPr>
+        <w:ind w:left="720"/>
+        <w:rPr>
+          <w:rFonts w:ascii="Times New Roman" w:hAnsi="Times New Roman" w:cs="Times New Roman"/>
+          <w:sz w:val="28"/>
+          <w:szCs w:val="28"/>
+        </w:rPr>
+      </w:pPr>
+    </w:p>
+    <w:p>
+      <w:pPr>
+        <w:ind w:left="720"/>
+        <w:rPr>
+          <w:rFonts w:ascii="Times New Roman" w:hAnsi="Times New Roman" w:cs="Times New Roman"/>
+          <w:sz w:val="28"/>
+          <w:szCs w:val="28"/>
+        </w:rPr>
+      </w:pPr>
+    </w:p>
+    <w:p>
+      <w:pPr>
+        <w:ind w:left="720"/>
+        <w:rPr>
+          <w:rFonts w:ascii="Times New Roman" w:hAnsi="Times New Roman" w:cs="Times New Roman"/>
+          <w:sz w:val="28"/>
+          <w:szCs w:val="28"/>
+        </w:rPr>
+      </w:pPr>
+    </w:p>
+    <w:p>
+      <w:pPr>
+        <w:ind w:left="720"/>
+        <w:rPr>
+          <w:rFonts w:ascii="Times New Roman" w:hAnsi="Times New Roman" w:cs="Times New Roman"/>
+          <w:sz w:val="28"/>
+          <w:szCs w:val="28"/>
+        </w:rPr>
+      </w:pPr>
+    </w:p>
+    <w:p>
+      <w:pPr>
+        <w:pStyle w:val="Heading2"/>
         <w:rPr>
           <w:rFonts w:ascii="Times New Roman" w:hAnsi="Times New Roman"/>
           <w:b/>
           <w:bCs/>
           <w:color w:val="000000"/>
-          <w:lang w:val="en-PK"/>
-        </w:rPr>
-      </w:pPr>
-      <w:bookmarkStart w:id="31" w:name="_Toc210203630"/>
+        </w:rPr>
+      </w:pPr>
+      <w:bookmarkStart w:id="32" w:name="_Toc210203631"/>
       <w:r>
         <w:rPr>
           <w:rFonts w:ascii="Times New Roman" w:hAnsi="Times New Roman"/>
           <w:b/>
           <w:bCs/>
           <w:color w:val="000000"/>
-          <w:lang w:val="en-PK"/>
-        </w:rPr>
-        <w:t>Feature Standardization</w:t>
-      </w:r>
+        </w:rPr>
+        <w:lastRenderedPageBreak/>
+        <w:t>Model Implementation:</w:t>
+      </w:r>
+      <w:bookmarkEnd w:id="32"/>
       <w:r>
         <w:rPr>
           <w:rFonts w:ascii="Times New Roman" w:hAnsi="Times New Roman"/>
           <w:b/>
           <w:bCs/>
           <w:color w:val="000000"/>
-          <w:lang w:val="en-PK"/>
-        </w:rPr>
-        <w:t>:</w:t>
-      </w:r>
-      <w:bookmarkEnd w:id="31"/>
-    </w:p>
-    <w:p>
-      <w:pPr>
-        <w:rPr>
-          <w:rFonts w:ascii="Times New Roman" w:hAnsi="Times New Roman" w:cs="Times New Roman"/>
-          <w:sz w:val="28"/>
-          <w:szCs w:val="28"/>
-          <w:lang w:val="en-PK"/>
-        </w:rPr>
-      </w:pPr>
-      <w:r>
-        <w:rPr>
-          <w:rFonts w:ascii="Times New Roman" w:hAnsi="Times New Roman" w:cs="Times New Roman"/>
-          <w:sz w:val="28"/>
-          <w:szCs w:val="28"/>
-          <w:lang w:val="en-PK"/>
-        </w:rPr>
-        <w:t>Applied StandardScaler to normalize features:</w:t>
-      </w:r>
-    </w:p>
-    <w:p>
-      <w:pPr>
-        <w:numPr>
-          <w:ilvl w:val="0"/>
-          <w:numId w:val="26"/>
-        </w:numPr>
-        <w:rPr>
-          <w:rFonts w:ascii="Times New Roman" w:hAnsi="Times New Roman" w:cs="Times New Roman"/>
-          <w:sz w:val="28"/>
-          <w:szCs w:val="28"/>
-          <w:lang w:val="en-PK"/>
-        </w:rPr>
-      </w:pPr>
-      <w:r>
-        <w:rPr>
-          <w:rFonts w:ascii="Times New Roman" w:hAnsi="Times New Roman" w:cs="Times New Roman"/>
-          <w:sz w:val="28"/>
-          <w:szCs w:val="28"/>
-          <w:lang w:val="en-PK"/>
-        </w:rPr>
-        <w:t>Fit on training data only</w:t>
-      </w:r>
-    </w:p>
-    <w:p>
-      <w:pPr>
-        <w:numPr>
-          <w:ilvl w:val="0"/>
-          <w:numId w:val="26"/>
-        </w:numPr>
-        <w:rPr>
-          <w:rFonts w:ascii="Times New Roman" w:hAnsi="Times New Roman" w:cs="Times New Roman"/>
-          <w:sz w:val="28"/>
-          <w:szCs w:val="28"/>
-          <w:lang w:val="en-PK"/>
-        </w:rPr>
-      </w:pPr>
-      <w:r>
-        <w:rPr>
-          <w:rFonts w:ascii="Times New Roman" w:hAnsi="Times New Roman" w:cs="Times New Roman"/>
-          <w:sz w:val="28"/>
-          <w:szCs w:val="28"/>
-          <w:lang w:val="en-PK"/>
-        </w:rPr>
-        <w:t>Transform both training and test sets</w:t>
-      </w:r>
-    </w:p>
-    <w:p>
-      <w:pPr>
-        <w:numPr>
-          <w:ilvl w:val="0"/>
-          <w:numId w:val="26"/>
-        </w:numPr>
-        <w:rPr>
-          <w:rFonts w:ascii="Times New Roman" w:hAnsi="Times New Roman" w:cs="Times New Roman"/>
-          <w:sz w:val="28"/>
-          <w:szCs w:val="28"/>
-          <w:lang w:val="en-PK"/>
-        </w:rPr>
-      </w:pPr>
-      <w:r>
-        <w:rPr>
-          <w:rFonts w:ascii="Times New Roman" w:hAnsi="Times New Roman" w:cs="Times New Roman"/>
-          <w:sz w:val="28"/>
-          <w:szCs w:val="28"/>
-          <w:lang w:val="en-PK"/>
-        </w:rPr>
-        <w:t>Ensures features have mean=0 and standard deviation=1</w:t>
-      </w:r>
-    </w:p>
-    <w:p>
-      <w:pPr>
-        <w:numPr>
-          <w:ilvl w:val="0"/>
-          <w:numId w:val="26"/>
-        </w:numPr>
-        <w:rPr>
-          <w:rFonts w:ascii="Times New Roman" w:hAnsi="Times New Roman" w:cs="Times New Roman"/>
-          <w:sz w:val="28"/>
-          <w:szCs w:val="28"/>
-          <w:lang w:val="en-PK"/>
-        </w:rPr>
-      </w:pPr>
-      <w:r>
-        <w:rPr>
-          <w:rFonts w:ascii="Times New Roman" w:hAnsi="Times New Roman" w:cs="Times New Roman"/>
-          <w:sz w:val="28"/>
-          <w:szCs w:val="28"/>
-          <w:lang w:val="en-PK"/>
-        </w:rPr>
-        <w:t>Important for optimal model performance</w:t>
-      </w:r>
-    </w:p>
-    <w:p>
-      <w:pPr>
-        <w:rPr>
-          <w:rFonts w:ascii="Times New Roman" w:hAnsi="Times New Roman" w:cs="Times New Roman"/>
-          <w:sz w:val="28"/>
-          <w:szCs w:val="28"/>
-        </w:rPr>
-      </w:pPr>
-    </w:p>
-    <w:p>
-      <w:pPr>
-        <w:ind w:left="720"/>
-        <w:rPr>
-          <w:rFonts w:ascii="Times New Roman" w:hAnsi="Times New Roman" w:cs="Times New Roman"/>
-          <w:sz w:val="28"/>
-          <w:szCs w:val="28"/>
-        </w:rPr>
-      </w:pPr>
-    </w:p>
-    <w:p>
-      <w:pPr>
-        <w:ind w:left="720"/>
-        <w:rPr>
-          <w:rFonts w:ascii="Times New Roman" w:hAnsi="Times New Roman" w:cs="Times New Roman"/>
-          <w:sz w:val="28"/>
-          <w:szCs w:val="28"/>
-        </w:rPr>
-      </w:pPr>
-    </w:p>
-    <w:p>
-      <w:pPr>
-        <w:ind w:left="720"/>
-        <w:rPr>
-          <w:rFonts w:ascii="Times New Roman" w:hAnsi="Times New Roman" w:cs="Times New Roman"/>
-          <w:sz w:val="28"/>
-          <w:szCs w:val="28"/>
-        </w:rPr>
-      </w:pPr>
-    </w:p>
-    <w:p>
-      <w:pPr>
-        <w:ind w:left="720"/>
-        <w:rPr>
-          <w:rFonts w:ascii="Times New Roman" w:hAnsi="Times New Roman" w:cs="Times New Roman"/>
-          <w:sz w:val="28"/>
-          <w:szCs w:val="28"/>
-        </w:rPr>
-      </w:pPr>
-    </w:p>
-    <w:p>
-      <w:pPr>
-        <w:ind w:left="720"/>
-        <w:rPr>
-          <w:rFonts w:ascii="Times New Roman" w:hAnsi="Times New Roman" w:cs="Times New Roman"/>
-          <w:sz w:val="28"/>
-          <w:szCs w:val="28"/>
-        </w:rPr>
-      </w:pPr>
-    </w:p>
-    <w:p>
-      <w:pPr>
-        <w:ind w:left="720"/>
-        <w:rPr>
-          <w:rFonts w:ascii="Times New Roman" w:hAnsi="Times New Roman" w:cs="Times New Roman"/>
-          <w:sz w:val="28"/>
-          <w:szCs w:val="28"/>
-        </w:rPr>
-      </w:pPr>
-    </w:p>
-    <w:p>
-      <w:pPr>
-        <w:ind w:left="720"/>
-        <w:rPr>
-          <w:rFonts w:ascii="Times New Roman" w:hAnsi="Times New Roman" w:cs="Times New Roman"/>
-          <w:sz w:val="28"/>
-          <w:szCs w:val="28"/>
-        </w:rPr>
-      </w:pPr>
-    </w:p>
-    <w:p>
-      <w:pPr>
-        <w:ind w:left="720"/>
-        <w:rPr>
-          <w:rFonts w:ascii="Times New Roman" w:hAnsi="Times New Roman" w:cs="Times New Roman"/>
-          <w:sz w:val="28"/>
-          <w:szCs w:val="28"/>
-        </w:rPr>
-      </w:pPr>
-    </w:p>
-    <w:p>
-      <w:pPr>
-        <w:pStyle w:val="Heading2"/>
+        </w:rPr>
+        <w:t xml:space="preserve"> </w:t>
+      </w:r>
+    </w:p>
+    <w:p>
+      <w:pPr>
+        <w:pStyle w:val="Heading3"/>
         <w:rPr>
           <w:rFonts w:ascii="Times New Roman" w:hAnsi="Times New Roman"/>
           <w:b/>
           <w:bCs/>
           <w:color w:val="000000"/>
-        </w:rPr>
-      </w:pPr>
-      <w:bookmarkStart w:id="32" w:name="_Toc210203631"/>
+          <w:lang w:val="en-PK"/>
+        </w:rPr>
+      </w:pPr>
+      <w:bookmarkStart w:id="33" w:name="_Toc210203632"/>
       <w:r>
         <w:rPr>
           <w:rFonts w:ascii="Times New Roman" w:hAnsi="Times New Roman"/>
           <w:b/>
           <w:bCs/>
           <w:color w:val="000000"/>
-        </w:rPr>
-        <w:lastRenderedPageBreak/>
-        <w:t>Model Implementation:</w:t>
-      </w:r>
-      <w:bookmarkEnd w:id="32"/>
-      <w:r>
+          <w:lang w:val="en-PK"/>
+        </w:rPr>
+        <w:t>Gaussian Naive Bayes</w:t>
+      </w:r>
+      <w:bookmarkEnd w:id="33"/>
+    </w:p>
+    <w:p>
+      <w:pPr>
+        <w:rPr>
+          <w:rFonts w:ascii="Times New Roman" w:hAnsi="Times New Roman" w:cs="Times New Roman"/>
+          <w:sz w:val="28"/>
+          <w:szCs w:val="28"/>
+          <w:lang w:val="en-PK"/>
+        </w:rPr>
+      </w:pPr>
+      <w:r>
+        <w:rPr>
+          <w:rFonts w:ascii="Times New Roman" w:hAnsi="Times New Roman" w:cs="Times New Roman"/>
+          <w:sz w:val="28"/>
+          <w:szCs w:val="28"/>
+          <w:lang w:val="en-PK"/>
+        </w:rPr>
+        <w:t>The Gaussian Naive Bayes classifier was implemented using scikit-</w:t>
+      </w:r>
+      <w:proofErr w:type="spellStart"/>
+      <w:r>
+        <w:rPr>
+          <w:rFonts w:ascii="Times New Roman" w:hAnsi="Times New Roman" w:cs="Times New Roman"/>
+          <w:sz w:val="28"/>
+          <w:szCs w:val="28"/>
+          <w:lang w:val="en-PK"/>
+        </w:rPr>
+        <w:t>learn's</w:t>
+      </w:r>
+      <w:proofErr w:type="spellEnd"/>
+      <w:r>
+        <w:rPr>
+          <w:rFonts w:ascii="Times New Roman" w:hAnsi="Times New Roman" w:cs="Times New Roman"/>
+          <w:sz w:val="28"/>
+          <w:szCs w:val="28"/>
+          <w:lang w:val="en-PK"/>
+        </w:rPr>
+        <w:t xml:space="preserve"> </w:t>
+      </w:r>
+      <w:proofErr w:type="spellStart"/>
+      <w:r>
+        <w:rPr>
+          <w:rFonts w:ascii="Times New Roman" w:hAnsi="Times New Roman" w:cs="Times New Roman"/>
+          <w:sz w:val="28"/>
+          <w:szCs w:val="28"/>
+          <w:lang w:val="en-PK"/>
+        </w:rPr>
+        <w:t>GaussianNB</w:t>
+      </w:r>
+      <w:proofErr w:type="spellEnd"/>
+      <w:r>
+        <w:rPr>
+          <w:rFonts w:ascii="Times New Roman" w:hAnsi="Times New Roman" w:cs="Times New Roman"/>
+          <w:sz w:val="28"/>
+          <w:szCs w:val="28"/>
+          <w:lang w:val="en-PK"/>
+        </w:rPr>
+        <w:t xml:space="preserve"> class. The model was trained on the standardized training data.</w:t>
+      </w:r>
+    </w:p>
+    <w:p>
+      <w:pPr>
+        <w:rPr>
+          <w:lang w:val="en-PK"/>
+        </w:rPr>
+      </w:pPr>
+    </w:p>
+    <w:p>
+      <w:pPr>
+        <w:pStyle w:val="Heading3"/>
         <w:rPr>
           <w:rFonts w:ascii="Times New Roman" w:hAnsi="Times New Roman"/>
           <w:b/>
           <w:bCs/>
           <w:color w:val="000000"/>
-        </w:rPr>
-        <w:t xml:space="preserve"> </w:t>
-      </w:r>
-    </w:p>
-    <w:p>
-      <w:pPr>
-        <w:pStyle w:val="Heading3"/>
+          <w:lang w:val="en-PK"/>
+        </w:rPr>
+      </w:pPr>
+      <w:bookmarkStart w:id="34" w:name="_Toc210203633"/>
+      <w:r>
         <w:rPr>
           <w:rFonts w:ascii="Times New Roman" w:hAnsi="Times New Roman"/>
           <w:b/>
@@ -6922,9 +6992,136 @@
           <w:color w:val="000000"/>
           <w:lang w:val="en-PK"/>
         </w:rPr>
-      </w:pPr>
-      <w:bookmarkStart w:id="33" w:name="_Toc210203632"/>
-      <w:r>
+        <w:t>Algorithm Characteristics:</w:t>
+      </w:r>
+      <w:bookmarkEnd w:id="34"/>
+    </w:p>
+    <w:p>
+      <w:pPr>
+        <w:numPr>
+          <w:ilvl w:val="0"/>
+          <w:numId w:val="27"/>
+        </w:numPr>
+        <w:rPr>
+          <w:rFonts w:ascii="Times New Roman" w:hAnsi="Times New Roman" w:cs="Times New Roman"/>
+          <w:sz w:val="28"/>
+          <w:szCs w:val="28"/>
+          <w:lang w:val="en-PK"/>
+        </w:rPr>
+      </w:pPr>
+      <w:r>
+        <w:rPr>
+          <w:rFonts w:ascii="Times New Roman" w:hAnsi="Times New Roman" w:cs="Times New Roman"/>
+          <w:sz w:val="28"/>
+          <w:szCs w:val="28"/>
+          <w:lang w:val="en-PK"/>
+        </w:rPr>
+        <w:t>Assumes features follow Gaussian (normal) distribution</w:t>
+      </w:r>
+    </w:p>
+    <w:p>
+      <w:pPr>
+        <w:numPr>
+          <w:ilvl w:val="0"/>
+          <w:numId w:val="27"/>
+        </w:numPr>
+        <w:rPr>
+          <w:rFonts w:ascii="Times New Roman" w:hAnsi="Times New Roman" w:cs="Times New Roman"/>
+          <w:sz w:val="28"/>
+          <w:szCs w:val="28"/>
+          <w:lang w:val="en-PK"/>
+        </w:rPr>
+      </w:pPr>
+      <w:r>
+        <w:rPr>
+          <w:rFonts w:ascii="Times New Roman" w:hAnsi="Times New Roman" w:cs="Times New Roman"/>
+          <w:sz w:val="28"/>
+          <w:szCs w:val="28"/>
+          <w:lang w:val="en-PK"/>
+        </w:rPr>
+        <w:t>Calculates probability of each class given feature values</w:t>
+      </w:r>
+    </w:p>
+    <w:p>
+      <w:pPr>
+        <w:numPr>
+          <w:ilvl w:val="0"/>
+          <w:numId w:val="27"/>
+        </w:numPr>
+        <w:rPr>
+          <w:rFonts w:ascii="Times New Roman" w:hAnsi="Times New Roman" w:cs="Times New Roman"/>
+          <w:sz w:val="28"/>
+          <w:szCs w:val="28"/>
+          <w:lang w:val="en-PK"/>
+        </w:rPr>
+      </w:pPr>
+      <w:r>
+        <w:rPr>
+          <w:rFonts w:ascii="Times New Roman" w:hAnsi="Times New Roman" w:cs="Times New Roman"/>
+          <w:sz w:val="28"/>
+          <w:szCs w:val="28"/>
+          <w:lang w:val="en-PK"/>
+        </w:rPr>
+        <w:t>Makes predictions based on maximum probability</w:t>
+      </w:r>
+    </w:p>
+    <w:p>
+      <w:pPr>
+        <w:numPr>
+          <w:ilvl w:val="0"/>
+          <w:numId w:val="27"/>
+        </w:numPr>
+        <w:rPr>
+          <w:rFonts w:ascii="Times New Roman" w:hAnsi="Times New Roman" w:cs="Times New Roman"/>
+          <w:sz w:val="28"/>
+          <w:szCs w:val="28"/>
+          <w:lang w:val="en-PK"/>
+        </w:rPr>
+      </w:pPr>
+      <w:r>
+        <w:rPr>
+          <w:rFonts w:ascii="Times New Roman" w:hAnsi="Times New Roman" w:cs="Times New Roman"/>
+          <w:sz w:val="28"/>
+          <w:szCs w:val="28"/>
+          <w:lang w:val="en-PK"/>
+        </w:rPr>
+        <w:t>Fast training and prediction</w:t>
+      </w:r>
+    </w:p>
+    <w:p>
+      <w:pPr>
+        <w:numPr>
+          <w:ilvl w:val="0"/>
+          <w:numId w:val="27"/>
+        </w:numPr>
+        <w:rPr>
+          <w:rFonts w:ascii="Times New Roman" w:hAnsi="Times New Roman" w:cs="Times New Roman"/>
+          <w:sz w:val="28"/>
+          <w:szCs w:val="28"/>
+          <w:lang w:val="en-PK"/>
+        </w:rPr>
+      </w:pPr>
+      <w:r>
+        <w:rPr>
+          <w:rFonts w:ascii="Times New Roman" w:hAnsi="Times New Roman" w:cs="Times New Roman"/>
+          <w:sz w:val="28"/>
+          <w:szCs w:val="28"/>
+          <w:lang w:val="en-PK"/>
+        </w:rPr>
+        <w:t>Works well with continuous features</w:t>
+      </w:r>
+    </w:p>
+    <w:p>
+      <w:pPr>
+        <w:ind w:left="720"/>
+        <w:rPr>
+          <w:lang w:val="en-PK"/>
+        </w:rPr>
+      </w:pPr>
+    </w:p>
+    <w:p>
+      <w:pPr>
+        <w:pStyle w:val="Heading3"/>
         <w:rPr>
           <w:rFonts w:ascii="Times New Roman" w:hAnsi="Times New Roman"/>
           <w:b/>
@@ -6932,59 +7129,9 @@
           <w:color w:val="000000"/>
           <w:lang w:val="en-PK"/>
         </w:rPr>
-        <w:t>Gaussian Naive Bayes</w:t>
-      </w:r>
-      <w:bookmarkEnd w:id="33"/>
-    </w:p>
-    <w:p>
-      <w:pPr>
-        <w:rPr>
-          <w:rFonts w:ascii="Times New Roman" w:hAnsi="Times New Roman" w:cs="Times New Roman"/>
-          <w:sz w:val="28"/>
-          <w:szCs w:val="28"/>
-          <w:lang w:val="en-PK"/>
-        </w:rPr>
-      </w:pPr>
-      <w:r>
-        <w:rPr>
-          <w:rFonts w:ascii="Times New Roman" w:hAnsi="Times New Roman" w:cs="Times New Roman"/>
-          <w:sz w:val="28"/>
-          <w:szCs w:val="28"/>
-          <w:lang w:val="en-PK"/>
-        </w:rPr>
-        <w:t>The Gaussian Naive Bayes classifier was implemented using scikit-</w:t>
-      </w:r>
-      <w:proofErr w:type="spellStart"/>
-      <w:r>
-        <w:rPr>
-          <w:rFonts w:ascii="Times New Roman" w:hAnsi="Times New Roman" w:cs="Times New Roman"/>
-          <w:sz w:val="28"/>
-          <w:szCs w:val="28"/>
-          <w:lang w:val="en-PK"/>
-        </w:rPr>
-        <w:t>learn's</w:t>
-      </w:r>
-      <w:proofErr w:type="spellEnd"/>
-      <w:r>
-        <w:rPr>
-          <w:rFonts w:ascii="Times New Roman" w:hAnsi="Times New Roman" w:cs="Times New Roman"/>
-          <w:sz w:val="28"/>
-          <w:szCs w:val="28"/>
-          <w:lang w:val="en-PK"/>
-        </w:rPr>
-        <w:t xml:space="preserve"> GaussianNB class. The model was trained on the standardized training data.</w:t>
-      </w:r>
-    </w:p>
-    <w:p>
-      <w:pPr>
-        <w:rPr>
-          <w:lang w:val="en-PK"/>
-        </w:rPr>
-      </w:pPr>
-    </w:p>
-    <w:p>
-      <w:pPr>
-        <w:pStyle w:val="Heading3"/>
+      </w:pPr>
+      <w:bookmarkStart w:id="35" w:name="_Toc210203634"/>
+      <w:r>
         <w:rPr>
           <w:rFonts w:ascii="Times New Roman" w:hAnsi="Times New Roman"/>
           <w:b/>
@@ -6992,9 +7139,196 @@
           <w:color w:val="000000"/>
           <w:lang w:val="en-PK"/>
         </w:rPr>
-      </w:pPr>
-      <w:bookmarkStart w:id="34" w:name="_Toc210203633"/>
-      <w:r>
+        <w:t>Advantages:</w:t>
+      </w:r>
+      <w:bookmarkEnd w:id="35"/>
+    </w:p>
+    <w:p>
+      <w:pPr>
+        <w:numPr>
+          <w:ilvl w:val="0"/>
+          <w:numId w:val="28"/>
+        </w:numPr>
+        <w:rPr>
+          <w:rFonts w:ascii="Times New Roman" w:hAnsi="Times New Roman" w:cs="Times New Roman"/>
+          <w:sz w:val="28"/>
+          <w:szCs w:val="28"/>
+          <w:lang w:val="en-PK"/>
+        </w:rPr>
+      </w:pPr>
+      <w:r>
+        <w:rPr>
+          <w:rFonts w:ascii="Times New Roman" w:hAnsi="Times New Roman" w:cs="Times New Roman"/>
+          <w:sz w:val="28"/>
+          <w:szCs w:val="28"/>
+          <w:lang w:val="en-PK"/>
+        </w:rPr>
+        <w:t>Simple and fast</w:t>
+      </w:r>
+    </w:p>
+    <w:p>
+      <w:pPr>
+        <w:numPr>
+          <w:ilvl w:val="0"/>
+          <w:numId w:val="28"/>
+        </w:numPr>
+        <w:rPr>
+          <w:rFonts w:ascii="Times New Roman" w:hAnsi="Times New Roman" w:cs="Times New Roman"/>
+          <w:sz w:val="28"/>
+          <w:szCs w:val="28"/>
+          <w:lang w:val="en-PK"/>
+        </w:rPr>
+      </w:pPr>
+      <w:r>
+        <w:rPr>
+          <w:rFonts w:ascii="Times New Roman" w:hAnsi="Times New Roman" w:cs="Times New Roman"/>
+          <w:sz w:val="28"/>
+          <w:szCs w:val="28"/>
+          <w:lang w:val="en-PK"/>
+        </w:rPr>
+        <w:t>Handles high dimensional data well</w:t>
+      </w:r>
+    </w:p>
+    <w:p>
+      <w:pPr>
+        <w:numPr>
+          <w:ilvl w:val="0"/>
+          <w:numId w:val="28"/>
+        </w:numPr>
+        <w:rPr>
+          <w:rFonts w:ascii="Times New Roman" w:hAnsi="Times New Roman" w:cs="Times New Roman"/>
+          <w:sz w:val="28"/>
+          <w:szCs w:val="28"/>
+          <w:lang w:val="en-PK"/>
+        </w:rPr>
+      </w:pPr>
+      <w:r>
+        <w:rPr>
+          <w:rFonts w:ascii="Times New Roman" w:hAnsi="Times New Roman" w:cs="Times New Roman"/>
+          <w:sz w:val="28"/>
+          <w:szCs w:val="28"/>
+          <w:lang w:val="en-PK"/>
+        </w:rPr>
+        <w:t>Requires relatively small training dataset</w:t>
+      </w:r>
+    </w:p>
+    <w:p>
+      <w:pPr>
+        <w:numPr>
+          <w:ilvl w:val="0"/>
+          <w:numId w:val="28"/>
+        </w:numPr>
+        <w:rPr>
+          <w:rFonts w:ascii="Times New Roman" w:hAnsi="Times New Roman" w:cs="Times New Roman"/>
+          <w:sz w:val="28"/>
+          <w:szCs w:val="28"/>
+          <w:lang w:val="en-PK"/>
+        </w:rPr>
+      </w:pPr>
+      <w:r>
+        <w:rPr>
+          <w:rFonts w:ascii="Times New Roman" w:hAnsi="Times New Roman" w:cs="Times New Roman"/>
+          <w:sz w:val="28"/>
+          <w:szCs w:val="28"/>
+          <w:lang w:val="en-PK"/>
+        </w:rPr>
+        <w:t>Performs well even with class imbalance</w:t>
+      </w:r>
+    </w:p>
+    <w:p/>
+    <w:p>
+      <w:pPr>
+        <w:ind w:left="720"/>
+        <w:rPr>
+          <w:rFonts w:ascii="Times New Roman" w:hAnsi="Times New Roman" w:cs="Times New Roman"/>
+          <w:sz w:val="28"/>
+          <w:szCs w:val="28"/>
+        </w:rPr>
+      </w:pPr>
+    </w:p>
+    <w:p>
+      <w:pPr>
+        <w:ind w:left="720"/>
+        <w:rPr>
+          <w:rFonts w:ascii="Times New Roman" w:hAnsi="Times New Roman" w:cs="Times New Roman"/>
+          <w:sz w:val="28"/>
+          <w:szCs w:val="28"/>
+        </w:rPr>
+      </w:pPr>
+    </w:p>
+    <w:p>
+      <w:pPr>
+        <w:ind w:left="720"/>
+        <w:rPr>
+          <w:rFonts w:ascii="Times New Roman" w:hAnsi="Times New Roman" w:cs="Times New Roman"/>
+          <w:sz w:val="28"/>
+          <w:szCs w:val="28"/>
+        </w:rPr>
+      </w:pPr>
+    </w:p>
+    <w:p>
+      <w:pPr>
+        <w:ind w:left="720"/>
+        <w:rPr>
+          <w:rFonts w:ascii="Times New Roman" w:hAnsi="Times New Roman" w:cs="Times New Roman"/>
+          <w:sz w:val="28"/>
+          <w:szCs w:val="28"/>
+        </w:rPr>
+      </w:pPr>
+    </w:p>
+    <w:p>
+      <w:pPr>
+        <w:ind w:left="720"/>
+        <w:rPr>
+          <w:rFonts w:ascii="Times New Roman" w:hAnsi="Times New Roman" w:cs="Times New Roman"/>
+          <w:sz w:val="28"/>
+          <w:szCs w:val="28"/>
+        </w:rPr>
+      </w:pPr>
+    </w:p>
+    <w:p>
+      <w:pPr>
+        <w:ind w:left="720"/>
+        <w:rPr>
+          <w:rFonts w:ascii="Times New Roman" w:hAnsi="Times New Roman" w:cs="Times New Roman"/>
+          <w:sz w:val="28"/>
+          <w:szCs w:val="28"/>
+        </w:rPr>
+      </w:pPr>
+    </w:p>
+    <w:p>
+      <w:pPr>
+        <w:ind w:left="720"/>
+        <w:rPr>
+          <w:rFonts w:ascii="Times New Roman" w:hAnsi="Times New Roman" w:cs="Times New Roman"/>
+          <w:sz w:val="28"/>
+          <w:szCs w:val="28"/>
+        </w:rPr>
+      </w:pPr>
+    </w:p>
+    <w:p>
+      <w:pPr>
+        <w:ind w:left="720"/>
+        <w:rPr>
+          <w:rFonts w:ascii="Times New Roman" w:hAnsi="Times New Roman" w:cs="Times New Roman"/>
+          <w:sz w:val="28"/>
+          <w:szCs w:val="28"/>
+        </w:rPr>
+      </w:pPr>
+    </w:p>
+    <w:p>
+      <w:pPr>
+        <w:ind w:left="720"/>
+        <w:rPr>
+          <w:rFonts w:ascii="Times New Roman" w:hAnsi="Times New Roman" w:cs="Times New Roman"/>
+          <w:sz w:val="28"/>
+          <w:szCs w:val="28"/>
+        </w:rPr>
+      </w:pPr>
+    </w:p>
+    <w:p>
+      <w:pPr>
+        <w:pStyle w:val="Heading2"/>
         <w:rPr>
           <w:rFonts w:ascii="Times New Roman" w:hAnsi="Times New Roman"/>
           <w:b/>
@@ -7002,136 +7336,9 @@
           <w:color w:val="000000"/>
           <w:lang w:val="en-PK"/>
         </w:rPr>
-        <w:t>Algorithm Characteristics:</w:t>
-      </w:r>
-      <w:bookmarkEnd w:id="34"/>
-    </w:p>
-    <w:p>
-      <w:pPr>
-        <w:numPr>
-          <w:ilvl w:val="0"/>
-          <w:numId w:val="27"/>
-        </w:numPr>
-        <w:rPr>
-          <w:rFonts w:ascii="Times New Roman" w:hAnsi="Times New Roman" w:cs="Times New Roman"/>
-          <w:sz w:val="28"/>
-          <w:szCs w:val="28"/>
-          <w:lang w:val="en-PK"/>
-        </w:rPr>
-      </w:pPr>
-      <w:r>
-        <w:rPr>
-          <w:rFonts w:ascii="Times New Roman" w:hAnsi="Times New Roman" w:cs="Times New Roman"/>
-          <w:sz w:val="28"/>
-          <w:szCs w:val="28"/>
-          <w:lang w:val="en-PK"/>
-        </w:rPr>
-        <w:t>Assumes features follow Gaussian (normal) distribution</w:t>
-      </w:r>
-    </w:p>
-    <w:p>
-      <w:pPr>
-        <w:numPr>
-          <w:ilvl w:val="0"/>
-          <w:numId w:val="27"/>
-        </w:numPr>
-        <w:rPr>
-          <w:rFonts w:ascii="Times New Roman" w:hAnsi="Times New Roman" w:cs="Times New Roman"/>
-          <w:sz w:val="28"/>
-          <w:szCs w:val="28"/>
-          <w:lang w:val="en-PK"/>
-        </w:rPr>
-      </w:pPr>
-      <w:r>
-        <w:rPr>
-          <w:rFonts w:ascii="Times New Roman" w:hAnsi="Times New Roman" w:cs="Times New Roman"/>
-          <w:sz w:val="28"/>
-          <w:szCs w:val="28"/>
-          <w:lang w:val="en-PK"/>
-        </w:rPr>
-        <w:t>Calculates probability of each class given feature values</w:t>
-      </w:r>
-    </w:p>
-    <w:p>
-      <w:pPr>
-        <w:numPr>
-          <w:ilvl w:val="0"/>
-          <w:numId w:val="27"/>
-        </w:numPr>
-        <w:rPr>
-          <w:rFonts w:ascii="Times New Roman" w:hAnsi="Times New Roman" w:cs="Times New Roman"/>
-          <w:sz w:val="28"/>
-          <w:szCs w:val="28"/>
-          <w:lang w:val="en-PK"/>
-        </w:rPr>
-      </w:pPr>
-      <w:r>
-        <w:rPr>
-          <w:rFonts w:ascii="Times New Roman" w:hAnsi="Times New Roman" w:cs="Times New Roman"/>
-          <w:sz w:val="28"/>
-          <w:szCs w:val="28"/>
-          <w:lang w:val="en-PK"/>
-        </w:rPr>
-        <w:t>Makes predictions based on maximum probability</w:t>
-      </w:r>
-    </w:p>
-    <w:p>
-      <w:pPr>
-        <w:numPr>
-          <w:ilvl w:val="0"/>
-          <w:numId w:val="27"/>
-        </w:numPr>
-        <w:rPr>
-          <w:rFonts w:ascii="Times New Roman" w:hAnsi="Times New Roman" w:cs="Times New Roman"/>
-          <w:sz w:val="28"/>
-          <w:szCs w:val="28"/>
-          <w:lang w:val="en-PK"/>
-        </w:rPr>
-      </w:pPr>
-      <w:r>
-        <w:rPr>
-          <w:rFonts w:ascii="Times New Roman" w:hAnsi="Times New Roman" w:cs="Times New Roman"/>
-          <w:sz w:val="28"/>
-          <w:szCs w:val="28"/>
-          <w:lang w:val="en-PK"/>
-        </w:rPr>
-        <w:t>Fast training and prediction</w:t>
-      </w:r>
-    </w:p>
-    <w:p>
-      <w:pPr>
-        <w:numPr>
-          <w:ilvl w:val="0"/>
-          <w:numId w:val="27"/>
-        </w:numPr>
-        <w:rPr>
-          <w:rFonts w:ascii="Times New Roman" w:hAnsi="Times New Roman" w:cs="Times New Roman"/>
-          <w:sz w:val="28"/>
-          <w:szCs w:val="28"/>
-          <w:lang w:val="en-PK"/>
-        </w:rPr>
-      </w:pPr>
-      <w:r>
-        <w:rPr>
-          <w:rFonts w:ascii="Times New Roman" w:hAnsi="Times New Roman" w:cs="Times New Roman"/>
-          <w:sz w:val="28"/>
-          <w:szCs w:val="28"/>
-          <w:lang w:val="en-PK"/>
-        </w:rPr>
-        <w:t>Works well with continuous features</w:t>
-      </w:r>
-    </w:p>
-    <w:p>
-      <w:pPr>
-        <w:ind w:left="720"/>
-        <w:rPr>
-          <w:lang w:val="en-PK"/>
-        </w:rPr>
-      </w:pPr>
-    </w:p>
-    <w:p>
-      <w:pPr>
-        <w:pStyle w:val="Heading3"/>
+      </w:pPr>
+      <w:bookmarkStart w:id="36" w:name="_Toc210203635"/>
+      <w:r>
         <w:rPr>
           <w:rFonts w:ascii="Times New Roman" w:hAnsi="Times New Roman"/>
           <w:b/>
@@ -7139,8 +7346,10 @@
           <w:color w:val="000000"/>
           <w:lang w:val="en-PK"/>
         </w:rPr>
-      </w:pPr>
-      <w:bookmarkStart w:id="35" w:name="_Toc210203634"/>
+        <w:lastRenderedPageBreak/>
+        <w:t>Result and Analysis:</w:t>
+      </w:r>
+      <w:bookmarkEnd w:id="36"/>
       <w:r>
         <w:rPr>
           <w:rFonts w:ascii="Times New Roman" w:hAnsi="Times New Roman"/>
@@ -7149,214 +7358,12 @@
           <w:color w:val="000000"/>
           <w:lang w:val="en-PK"/>
         </w:rPr>
-        <w:t>Advantages:</w:t>
-      </w:r>
-      <w:bookmarkEnd w:id="35"/>
-    </w:p>
-    <w:p>
-      <w:pPr>
-        <w:numPr>
-          <w:ilvl w:val="0"/>
-          <w:numId w:val="28"/>
-        </w:numPr>
-        <w:rPr>
-          <w:rFonts w:ascii="Times New Roman" w:hAnsi="Times New Roman" w:cs="Times New Roman"/>
-          <w:sz w:val="28"/>
-          <w:szCs w:val="28"/>
-          <w:lang w:val="en-PK"/>
-        </w:rPr>
-      </w:pPr>
-      <w:r>
-        <w:rPr>
-          <w:rFonts w:ascii="Times New Roman" w:hAnsi="Times New Roman" w:cs="Times New Roman"/>
-          <w:sz w:val="28"/>
-          <w:szCs w:val="28"/>
-          <w:lang w:val="en-PK"/>
-        </w:rPr>
-        <w:t>Simple and fast</w:t>
-      </w:r>
-    </w:p>
-    <w:p>
-      <w:pPr>
-        <w:numPr>
-          <w:ilvl w:val="0"/>
-          <w:numId w:val="28"/>
-        </w:numPr>
-        <w:rPr>
-          <w:rFonts w:ascii="Times New Roman" w:hAnsi="Times New Roman" w:cs="Times New Roman"/>
-          <w:sz w:val="28"/>
-          <w:szCs w:val="28"/>
-          <w:lang w:val="en-PK"/>
-        </w:rPr>
-      </w:pPr>
-      <w:r>
-        <w:rPr>
-          <w:rFonts w:ascii="Times New Roman" w:hAnsi="Times New Roman" w:cs="Times New Roman"/>
-          <w:sz w:val="28"/>
-          <w:szCs w:val="28"/>
-          <w:lang w:val="en-PK"/>
-        </w:rPr>
-        <w:t>Handles high</w:t>
-      </w:r>
-      <w:r>
-        <w:rPr>
-          <w:rFonts w:ascii="Times New Roman" w:hAnsi="Times New Roman" w:cs="Times New Roman"/>
-          <w:sz w:val="28"/>
-          <w:szCs w:val="28"/>
-          <w:lang w:val="en-PK"/>
-        </w:rPr>
         <w:t xml:space="preserve"> </w:t>
       </w:r>
-      <w:r>
-        <w:rPr>
-          <w:rFonts w:ascii="Times New Roman" w:hAnsi="Times New Roman" w:cs="Times New Roman"/>
-          <w:sz w:val="28"/>
-          <w:szCs w:val="28"/>
-          <w:lang w:val="en-PK"/>
-        </w:rPr>
-        <w:t>dimensional data well</w:t>
-      </w:r>
-    </w:p>
-    <w:p>
-      <w:pPr>
-        <w:numPr>
-          <w:ilvl w:val="0"/>
-          <w:numId w:val="28"/>
-        </w:numPr>
-        <w:rPr>
-          <w:rFonts w:ascii="Times New Roman" w:hAnsi="Times New Roman" w:cs="Times New Roman"/>
-          <w:sz w:val="28"/>
-          <w:szCs w:val="28"/>
-          <w:lang w:val="en-PK"/>
-        </w:rPr>
-      </w:pPr>
-      <w:r>
-        <w:rPr>
-          <w:rFonts w:ascii="Times New Roman" w:hAnsi="Times New Roman" w:cs="Times New Roman"/>
-          <w:sz w:val="28"/>
-          <w:szCs w:val="28"/>
-          <w:lang w:val="en-PK"/>
-        </w:rPr>
-        <w:t>Requires relatively small training dataset</w:t>
-      </w:r>
-    </w:p>
-    <w:p>
-      <w:pPr>
-        <w:numPr>
-          <w:ilvl w:val="0"/>
-          <w:numId w:val="28"/>
-        </w:numPr>
-        <w:rPr>
-          <w:rFonts w:ascii="Times New Roman" w:hAnsi="Times New Roman" w:cs="Times New Roman"/>
-          <w:sz w:val="28"/>
-          <w:szCs w:val="28"/>
-          <w:lang w:val="en-PK"/>
-        </w:rPr>
-      </w:pPr>
-      <w:r>
-        <w:rPr>
-          <w:rFonts w:ascii="Times New Roman" w:hAnsi="Times New Roman" w:cs="Times New Roman"/>
-          <w:sz w:val="28"/>
-          <w:szCs w:val="28"/>
-          <w:lang w:val="en-PK"/>
-        </w:rPr>
-        <w:t>Performs well even with class imbalance</w:t>
-      </w:r>
-    </w:p>
-    <w:p/>
-    <w:p>
-      <w:pPr>
-        <w:ind w:left="720"/>
-        <w:rPr>
-          <w:rFonts w:ascii="Times New Roman" w:hAnsi="Times New Roman" w:cs="Times New Roman"/>
-          <w:sz w:val="28"/>
-          <w:szCs w:val="28"/>
-        </w:rPr>
-      </w:pPr>
-    </w:p>
-    <w:p>
-      <w:pPr>
-        <w:ind w:left="720"/>
-        <w:rPr>
-          <w:rFonts w:ascii="Times New Roman" w:hAnsi="Times New Roman" w:cs="Times New Roman"/>
-          <w:sz w:val="28"/>
-          <w:szCs w:val="28"/>
-        </w:rPr>
-      </w:pPr>
-    </w:p>
-    <w:p>
-      <w:pPr>
-        <w:ind w:left="720"/>
-        <w:rPr>
-          <w:rFonts w:ascii="Times New Roman" w:hAnsi="Times New Roman" w:cs="Times New Roman"/>
-          <w:sz w:val="28"/>
-          <w:szCs w:val="28"/>
-        </w:rPr>
-      </w:pPr>
-    </w:p>
-    <w:p>
-      <w:pPr>
-        <w:ind w:left="720"/>
-        <w:rPr>
-          <w:rFonts w:ascii="Times New Roman" w:hAnsi="Times New Roman" w:cs="Times New Roman"/>
-          <w:sz w:val="28"/>
-          <w:szCs w:val="28"/>
-        </w:rPr>
-      </w:pPr>
-    </w:p>
-    <w:p>
-      <w:pPr>
-        <w:ind w:left="720"/>
-        <w:rPr>
-          <w:rFonts w:ascii="Times New Roman" w:hAnsi="Times New Roman" w:cs="Times New Roman"/>
-          <w:sz w:val="28"/>
-          <w:szCs w:val="28"/>
-        </w:rPr>
-      </w:pPr>
-    </w:p>
-    <w:p>
-      <w:pPr>
-        <w:ind w:left="720"/>
-        <w:rPr>
-          <w:rFonts w:ascii="Times New Roman" w:hAnsi="Times New Roman" w:cs="Times New Roman"/>
-          <w:sz w:val="28"/>
-          <w:szCs w:val="28"/>
-        </w:rPr>
-      </w:pPr>
-    </w:p>
-    <w:p>
-      <w:pPr>
-        <w:ind w:left="720"/>
-        <w:rPr>
-          <w:rFonts w:ascii="Times New Roman" w:hAnsi="Times New Roman" w:cs="Times New Roman"/>
-          <w:sz w:val="28"/>
-          <w:szCs w:val="28"/>
-        </w:rPr>
-      </w:pPr>
-    </w:p>
-    <w:p>
-      <w:pPr>
-        <w:ind w:left="720"/>
-        <w:rPr>
-          <w:rFonts w:ascii="Times New Roman" w:hAnsi="Times New Roman" w:cs="Times New Roman"/>
-          <w:sz w:val="28"/>
-          <w:szCs w:val="28"/>
-        </w:rPr>
-      </w:pPr>
-    </w:p>
-    <w:p>
-      <w:pPr>
-        <w:ind w:left="720"/>
-        <w:rPr>
-          <w:rFonts w:ascii="Times New Roman" w:hAnsi="Times New Roman" w:cs="Times New Roman"/>
-          <w:sz w:val="28"/>
-          <w:szCs w:val="28"/>
-        </w:rPr>
-      </w:pPr>
-    </w:p>
-    <w:p>
-      <w:pPr>
-        <w:pStyle w:val="Heading2"/>
+    </w:p>
+    <w:p>
+      <w:pPr>
+        <w:pStyle w:val="Heading3"/>
         <w:rPr>
           <w:rFonts w:ascii="Times New Roman" w:hAnsi="Times New Roman"/>
           <w:b/>
@@ -7365,7 +7372,7 @@
           <w:lang w:val="en-PK"/>
         </w:rPr>
       </w:pPr>
-      <w:bookmarkStart w:id="36" w:name="_Toc210203635"/>
+      <w:bookmarkStart w:id="37" w:name="_Toc210203636"/>
       <w:r>
         <w:rPr>
           <w:rFonts w:ascii="Times New Roman" w:hAnsi="Times New Roman"/>
@@ -7374,52 +7381,7 @@
           <w:color w:val="000000"/>
           <w:lang w:val="en-PK"/>
         </w:rPr>
-        <w:lastRenderedPageBreak/>
-        <w:t>Result and Analysis:</w:t>
-      </w:r>
-      <w:bookmarkEnd w:id="36"/>
-      <w:r>
-        <w:rPr>
-          <w:rFonts w:ascii="Times New Roman" w:hAnsi="Times New Roman"/>
-          <w:b/>
-          <w:bCs/>
-          <w:color w:val="000000"/>
-          <w:lang w:val="en-PK"/>
-        </w:rPr>
-        <w:t xml:space="preserve"> </w:t>
-      </w:r>
-    </w:p>
-    <w:p>
-      <w:pPr>
-        <w:pStyle w:val="Heading3"/>
-        <w:rPr>
-          <w:rFonts w:ascii="Times New Roman" w:hAnsi="Times New Roman"/>
-          <w:b/>
-          <w:bCs/>
-          <w:color w:val="000000"/>
-          <w:lang w:val="en-PK"/>
-        </w:rPr>
-      </w:pPr>
-      <w:bookmarkStart w:id="37" w:name="_Toc210203636"/>
-      <w:r>
-        <w:rPr>
-          <w:rFonts w:ascii="Times New Roman" w:hAnsi="Times New Roman"/>
-          <w:b/>
-          <w:bCs/>
-          <w:color w:val="000000"/>
-          <w:lang w:val="en-PK"/>
-        </w:rPr>
-        <w:t>Performance Metrics</w:t>
-      </w:r>
-      <w:r>
-        <w:rPr>
-          <w:rFonts w:ascii="Times New Roman" w:hAnsi="Times New Roman"/>
-          <w:b/>
-          <w:bCs/>
-          <w:color w:val="000000"/>
-          <w:lang w:val="en-PK"/>
-        </w:rPr>
-        <w:t>:</w:t>
+        <w:t>Performance Metrics:</w:t>
       </w:r>
       <w:bookmarkEnd w:id="37"/>
     </w:p>
@@ -7651,17 +7613,7 @@
           <w:color w:val="000000"/>
           <w:lang w:val="en-PK"/>
         </w:rPr>
-        <w:t>Detailed Classification Report (Test Set)</w:t>
-      </w:r>
-      <w:r>
-        <w:rPr>
-          <w:rFonts w:ascii="Times New Roman" w:hAnsi="Times New Roman"/>
-          <w:b/>
-          <w:bCs/>
-          <w:color w:val="000000"/>
-          <w:lang w:val="en-PK"/>
-        </w:rPr>
-        <w:t>:</w:t>
+        <w:t>Detailed Classification Report (Test Set):</w:t>
       </w:r>
       <w:bookmarkEnd w:id="38"/>
     </w:p>
@@ -8272,17 +8224,7 @@
           <w:color w:val="000000"/>
           <w:lang w:val="en-PK"/>
         </w:rPr>
-        <w:t>Confusion Matrix Analysis</w:t>
-      </w:r>
-      <w:r>
-        <w:rPr>
-          <w:rFonts w:ascii="Times New Roman" w:hAnsi="Times New Roman"/>
-          <w:b/>
-          <w:bCs/>
-          <w:color w:val="000000"/>
-          <w:lang w:val="en-PK"/>
-        </w:rPr>
-        <w:t>:</w:t>
+        <w:t>Confusion Matrix Analysis:</w:t>
       </w:r>
       <w:bookmarkEnd w:id="39"/>
     </w:p>
@@ -8635,7 +8577,7 @@
           <w:lang w:val="en-PK"/>
         </w:rPr>
         <w:pict w14:anchorId="2B93E609">
-          <v:shape id="_x0000_i1075" type="#_x0000_t75" style="width:324.65pt;height:265.25pt;visibility:visible;mso-wrap-style:square">
+          <v:shape id="_x0000_i1027" type="#_x0000_t75" style="width:324.65pt;height:265.25pt;visibility:visible;mso-wrap-style:square">
             <v:imagedata r:id="rId11" o:title=""/>
           </v:shape>
         </w:pict>
@@ -8892,9 +8834,195 @@
           <w:color w:val="000000"/>
           <w:lang w:val="en-PK"/>
         </w:rPr>
-        <w:t>Error Analysis</w:t>
-      </w:r>
-      <w:r>
+        <w:t>Error Analysis:</w:t>
+      </w:r>
+      <w:bookmarkEnd w:id="41"/>
+    </w:p>
+    <w:p>
+      <w:pPr>
+        <w:numPr>
+          <w:ilvl w:val="0"/>
+          <w:numId w:val="30"/>
+        </w:numPr>
+        <w:rPr>
+          <w:rFonts w:ascii="Times New Roman" w:hAnsi="Times New Roman" w:cs="Times New Roman"/>
+          <w:sz w:val="28"/>
+          <w:szCs w:val="28"/>
+          <w:lang w:val="en-PK"/>
+        </w:rPr>
+      </w:pPr>
+      <w:r>
+        <w:rPr>
+          <w:rFonts w:ascii="Times New Roman" w:hAnsi="Times New Roman" w:cs="Times New Roman"/>
+          <w:b/>
+          <w:bCs/>
+          <w:sz w:val="28"/>
+          <w:szCs w:val="28"/>
+          <w:lang w:val="en-PK"/>
+        </w:rPr>
+        <w:t>False Positive Rate:</w:t>
+      </w:r>
+      <w:r>
+        <w:rPr>
+          <w:rFonts w:ascii="Times New Roman" w:hAnsi="Times New Roman" w:cs="Times New Roman"/>
+          <w:sz w:val="28"/>
+          <w:szCs w:val="28"/>
+          <w:lang w:val="en-PK"/>
+        </w:rPr>
+        <w:t xml:space="preserve"> 1.4% (1 out of 71 benign cases)</w:t>
+      </w:r>
+    </w:p>
+    <w:p>
+      <w:pPr>
+        <w:numPr>
+          <w:ilvl w:val="0"/>
+          <w:numId w:val="30"/>
+        </w:numPr>
+        <w:rPr>
+          <w:rFonts w:ascii="Times New Roman" w:hAnsi="Times New Roman" w:cs="Times New Roman"/>
+          <w:sz w:val="28"/>
+          <w:szCs w:val="28"/>
+          <w:lang w:val="en-PK"/>
+        </w:rPr>
+      </w:pPr>
+      <w:r>
+        <w:rPr>
+          <w:rFonts w:ascii="Times New Roman" w:hAnsi="Times New Roman" w:cs="Times New Roman"/>
+          <w:b/>
+          <w:bCs/>
+          <w:sz w:val="28"/>
+          <w:szCs w:val="28"/>
+          <w:lang w:val="en-PK"/>
+        </w:rPr>
+        <w:t>False Negative Rate:</w:t>
+      </w:r>
+      <w:r>
+        <w:rPr>
+          <w:rFonts w:ascii="Times New Roman" w:hAnsi="Times New Roman" w:cs="Times New Roman"/>
+          <w:sz w:val="28"/>
+          <w:szCs w:val="28"/>
+          <w:lang w:val="en-PK"/>
+        </w:rPr>
+        <w:t xml:space="preserve"> 7.0% (3 out of 43 malignant cases)</w:t>
+      </w:r>
+    </w:p>
+    <w:p>
+      <w:pPr>
+        <w:numPr>
+          <w:ilvl w:val="0"/>
+          <w:numId w:val="30"/>
+        </w:numPr>
+        <w:rPr>
+          <w:rFonts w:ascii="Times New Roman" w:hAnsi="Times New Roman" w:cs="Times New Roman"/>
+          <w:sz w:val="28"/>
+          <w:szCs w:val="28"/>
+          <w:lang w:val="en-PK"/>
+        </w:rPr>
+      </w:pPr>
+      <w:r>
+        <w:rPr>
+          <w:rFonts w:ascii="Times New Roman" w:hAnsi="Times New Roman" w:cs="Times New Roman"/>
+          <w:sz w:val="28"/>
+          <w:szCs w:val="28"/>
+          <w:lang w:val="en-PK"/>
+        </w:rPr>
+        <w:t>False negatives are more critical in medical diagnosis</w:t>
+      </w:r>
+    </w:p>
+    <w:p>
+      <w:pPr>
+        <w:numPr>
+          <w:ilvl w:val="0"/>
+          <w:numId w:val="30"/>
+        </w:numPr>
+        <w:rPr>
+          <w:rFonts w:ascii="Times New Roman" w:hAnsi="Times New Roman" w:cs="Times New Roman"/>
+          <w:sz w:val="28"/>
+          <w:szCs w:val="28"/>
+          <w:lang w:val="en-PK"/>
+        </w:rPr>
+      </w:pPr>
+      <w:r>
+        <w:rPr>
+          <w:rFonts w:ascii="Times New Roman" w:hAnsi="Times New Roman" w:cs="Times New Roman"/>
+          <w:sz w:val="28"/>
+          <w:szCs w:val="28"/>
+          <w:lang w:val="en-PK"/>
+        </w:rPr>
+        <w:t>Model shows excellent sensitivity to malignant cases</w:t>
+      </w:r>
+    </w:p>
+    <w:p>
+      <w:pPr>
+        <w:ind w:left="720"/>
+        <w:jc w:val="center"/>
+        <w:rPr>
+          <w:rFonts w:ascii="Times New Roman" w:hAnsi="Times New Roman" w:cs="Times New Roman"/>
+          <w:noProof/>
+          <w:sz w:val="28"/>
+          <w:szCs w:val="28"/>
+          <w:lang w:val="en-PK"/>
+        </w:rPr>
+      </w:pPr>
+      <w:r>
+        <w:rPr>
+          <w:rFonts w:ascii="Times New Roman" w:hAnsi="Times New Roman" w:cs="Times New Roman"/>
+          <w:noProof/>
+          <w:sz w:val="28"/>
+          <w:szCs w:val="28"/>
+          <w:lang w:val="en-PK"/>
+        </w:rPr>
+        <w:lastRenderedPageBreak/>
+        <w:pict w14:anchorId="505F5276">
+          <v:shape id="Picture 1" o:spid="_x0000_i1028" type="#_x0000_t75" style="width:357.15pt;height:233.05pt;visibility:visible;mso-wrap-style:square">
+            <v:imagedata r:id="rId12" o:title=""/>
+          </v:shape>
+        </w:pict>
+      </w:r>
+    </w:p>
+    <w:p>
+      <w:pPr>
+        <w:ind w:left="720"/>
+        <w:rPr>
+          <w:rFonts w:ascii="Times New Roman" w:hAnsi="Times New Roman" w:cs="Times New Roman"/>
+          <w:sz w:val="22"/>
+          <w:szCs w:val="22"/>
+        </w:rPr>
+      </w:pPr>
+      <w:r>
+        <w:rPr>
+          <w:rFonts w:ascii="Times New Roman" w:hAnsi="Times New Roman" w:cs="Times New Roman"/>
+          <w:b/>
+          <w:bCs/>
+          <w:sz w:val="22"/>
+          <w:szCs w:val="22"/>
+          <w:lang w:val="en-PK"/>
+        </w:rPr>
+        <w:t>Figure 4:</w:t>
+      </w:r>
+      <w:r>
+        <w:rPr>
+          <w:rFonts w:ascii="Times New Roman" w:hAnsi="Times New Roman" w:cs="Times New Roman"/>
+          <w:sz w:val="22"/>
+          <w:szCs w:val="22"/>
+          <w:lang w:val="en-PK"/>
+        </w:rPr>
+        <w:t xml:space="preserve"> Bar chart comparing performance metrics (Accuracy, Precision, Recall, F1-Score)</w:t>
+      </w:r>
+    </w:p>
+    <w:p>
+      <w:pPr>
+        <w:rPr>
+          <w:rFonts w:ascii="Times New Roman" w:hAnsi="Times New Roman" w:cs="Times New Roman"/>
+          <w:sz w:val="28"/>
+          <w:szCs w:val="28"/>
+          <w:lang w:val="en-PK"/>
+        </w:rPr>
+      </w:pPr>
+    </w:p>
+    <w:p>
+      <w:pPr>
+        <w:pStyle w:val="Heading3"/>
         <w:rPr>
           <w:rFonts w:ascii="Times New Roman" w:hAnsi="Times New Roman"/>
           <w:b/>
@@ -8902,195 +9030,9 @@
           <w:color w:val="000000"/>
           <w:lang w:val="en-PK"/>
         </w:rPr>
-        <w:t>:</w:t>
-      </w:r>
-      <w:bookmarkEnd w:id="41"/>
-    </w:p>
-    <w:p>
-      <w:pPr>
-        <w:numPr>
-          <w:ilvl w:val="0"/>
-          <w:numId w:val="30"/>
-        </w:numPr>
-        <w:rPr>
-          <w:rFonts w:ascii="Times New Roman" w:hAnsi="Times New Roman" w:cs="Times New Roman"/>
-          <w:sz w:val="28"/>
-          <w:szCs w:val="28"/>
-          <w:lang w:val="en-PK"/>
-        </w:rPr>
-      </w:pPr>
-      <w:r>
-        <w:rPr>
-          <w:rFonts w:ascii="Times New Roman" w:hAnsi="Times New Roman" w:cs="Times New Roman"/>
-          <w:b/>
-          <w:bCs/>
-          <w:sz w:val="28"/>
-          <w:szCs w:val="28"/>
-          <w:lang w:val="en-PK"/>
-        </w:rPr>
-        <w:t>False Positive Rate:</w:t>
-      </w:r>
-      <w:r>
-        <w:rPr>
-          <w:rFonts w:ascii="Times New Roman" w:hAnsi="Times New Roman" w:cs="Times New Roman"/>
-          <w:sz w:val="28"/>
-          <w:szCs w:val="28"/>
-          <w:lang w:val="en-PK"/>
-        </w:rPr>
-        <w:t xml:space="preserve"> 1.4% (1 out of 71 benign cases)</w:t>
-      </w:r>
-    </w:p>
-    <w:p>
-      <w:pPr>
-        <w:numPr>
-          <w:ilvl w:val="0"/>
-          <w:numId w:val="30"/>
-        </w:numPr>
-        <w:rPr>
-          <w:rFonts w:ascii="Times New Roman" w:hAnsi="Times New Roman" w:cs="Times New Roman"/>
-          <w:sz w:val="28"/>
-          <w:szCs w:val="28"/>
-          <w:lang w:val="en-PK"/>
-        </w:rPr>
-      </w:pPr>
-      <w:r>
-        <w:rPr>
-          <w:rFonts w:ascii="Times New Roman" w:hAnsi="Times New Roman" w:cs="Times New Roman"/>
-          <w:b/>
-          <w:bCs/>
-          <w:sz w:val="28"/>
-          <w:szCs w:val="28"/>
-          <w:lang w:val="en-PK"/>
-        </w:rPr>
-        <w:t>False Negative Rate:</w:t>
-      </w:r>
-      <w:r>
-        <w:rPr>
-          <w:rFonts w:ascii="Times New Roman" w:hAnsi="Times New Roman" w:cs="Times New Roman"/>
-          <w:sz w:val="28"/>
-          <w:szCs w:val="28"/>
-          <w:lang w:val="en-PK"/>
-        </w:rPr>
-        <w:t xml:space="preserve"> 7.0% (3 out of 43 malignant cases)</w:t>
-      </w:r>
-    </w:p>
-    <w:p>
-      <w:pPr>
-        <w:numPr>
-          <w:ilvl w:val="0"/>
-          <w:numId w:val="30"/>
-        </w:numPr>
-        <w:rPr>
-          <w:rFonts w:ascii="Times New Roman" w:hAnsi="Times New Roman" w:cs="Times New Roman"/>
-          <w:sz w:val="28"/>
-          <w:szCs w:val="28"/>
-          <w:lang w:val="en-PK"/>
-        </w:rPr>
-      </w:pPr>
-      <w:r>
-        <w:rPr>
-          <w:rFonts w:ascii="Times New Roman" w:hAnsi="Times New Roman" w:cs="Times New Roman"/>
-          <w:sz w:val="28"/>
-          <w:szCs w:val="28"/>
-          <w:lang w:val="en-PK"/>
-        </w:rPr>
-        <w:t>False negatives are more critical in medical diagnosis</w:t>
-      </w:r>
-    </w:p>
-    <w:p>
-      <w:pPr>
-        <w:numPr>
-          <w:ilvl w:val="0"/>
-          <w:numId w:val="30"/>
-        </w:numPr>
-        <w:rPr>
-          <w:rFonts w:ascii="Times New Roman" w:hAnsi="Times New Roman" w:cs="Times New Roman"/>
-          <w:sz w:val="28"/>
-          <w:szCs w:val="28"/>
-          <w:lang w:val="en-PK"/>
-        </w:rPr>
-      </w:pPr>
-      <w:r>
-        <w:rPr>
-          <w:rFonts w:ascii="Times New Roman" w:hAnsi="Times New Roman" w:cs="Times New Roman"/>
-          <w:sz w:val="28"/>
-          <w:szCs w:val="28"/>
-          <w:lang w:val="en-PK"/>
-        </w:rPr>
-        <w:t>Model shows excellent sensitivity to malignant cases</w:t>
-      </w:r>
-    </w:p>
-    <w:p>
-      <w:pPr>
-        <w:ind w:left="720"/>
-        <w:jc w:val="center"/>
-        <w:rPr>
-          <w:rFonts w:ascii="Times New Roman" w:hAnsi="Times New Roman" w:cs="Times New Roman"/>
-          <w:noProof/>
-          <w:sz w:val="28"/>
-          <w:szCs w:val="28"/>
-          <w:lang w:val="en-PK"/>
-        </w:rPr>
-      </w:pPr>
-      <w:r>
-        <w:rPr>
-          <w:rFonts w:ascii="Times New Roman" w:hAnsi="Times New Roman" w:cs="Times New Roman"/>
-          <w:noProof/>
-          <w:sz w:val="28"/>
-          <w:szCs w:val="28"/>
-          <w:lang w:val="en-PK"/>
-        </w:rPr>
-        <w:lastRenderedPageBreak/>
-        <w:pict w14:anchorId="505F5276">
-          <v:shape id="Picture 1" o:spid="_x0000_i1071" type="#_x0000_t75" style="width:357.15pt;height:233.05pt;visibility:visible;mso-wrap-style:square">
-            <v:imagedata r:id="rId12" o:title=""/>
-          </v:shape>
-        </w:pict>
-      </w:r>
-    </w:p>
-    <w:p>
-      <w:pPr>
-        <w:ind w:left="720"/>
-        <w:rPr>
-          <w:rFonts w:ascii="Times New Roman" w:hAnsi="Times New Roman" w:cs="Times New Roman"/>
-          <w:sz w:val="22"/>
-          <w:szCs w:val="22"/>
-        </w:rPr>
-      </w:pPr>
-      <w:r>
-        <w:rPr>
-          <w:rFonts w:ascii="Times New Roman" w:hAnsi="Times New Roman" w:cs="Times New Roman"/>
-          <w:b/>
-          <w:bCs/>
-          <w:sz w:val="22"/>
-          <w:szCs w:val="22"/>
-          <w:lang w:val="en-PK"/>
-        </w:rPr>
-        <w:t>Figure 4:</w:t>
-      </w:r>
-      <w:r>
-        <w:rPr>
-          <w:rFonts w:ascii="Times New Roman" w:hAnsi="Times New Roman" w:cs="Times New Roman"/>
-          <w:sz w:val="22"/>
-          <w:szCs w:val="22"/>
-          <w:lang w:val="en-PK"/>
-        </w:rPr>
-        <w:t xml:space="preserve"> Bar chart comparing performance metrics (Accuracy, Precision, Recall, F1-Score)</w:t>
-      </w:r>
-    </w:p>
-    <w:p>
-      <w:pPr>
-        <w:rPr>
-          <w:rFonts w:ascii="Times New Roman" w:hAnsi="Times New Roman" w:cs="Times New Roman"/>
-          <w:sz w:val="28"/>
-          <w:szCs w:val="28"/>
-          <w:lang w:val="en-PK"/>
-        </w:rPr>
-      </w:pPr>
-    </w:p>
-    <w:p>
-      <w:pPr>
-        <w:pStyle w:val="Heading3"/>
+      </w:pPr>
+      <w:bookmarkStart w:id="42" w:name="_Toc210203641"/>
+      <w:r>
         <w:rPr>
           <w:rFonts w:ascii="Times New Roman" w:hAnsi="Times New Roman"/>
           <w:b/>
@@ -9098,247 +9040,638 @@
           <w:color w:val="000000"/>
           <w:lang w:val="en-PK"/>
         </w:rPr>
-      </w:pPr>
-      <w:bookmarkStart w:id="42" w:name="_Toc210203641"/>
-      <w:r>
+        <w:t>Performance Metrics Breakdown:</w:t>
+      </w:r>
+      <w:bookmarkEnd w:id="42"/>
+    </w:p>
+    <w:p>
+      <w:pPr>
+        <w:numPr>
+          <w:ilvl w:val="0"/>
+          <w:numId w:val="31"/>
+        </w:numPr>
+        <w:rPr>
+          <w:rFonts w:ascii="Times New Roman" w:hAnsi="Times New Roman" w:cs="Times New Roman"/>
+          <w:sz w:val="28"/>
+          <w:szCs w:val="28"/>
+          <w:lang w:val="en-PK"/>
+        </w:rPr>
+      </w:pPr>
+      <w:r>
+        <w:rPr>
+          <w:rFonts w:ascii="Times New Roman" w:hAnsi="Times New Roman" w:cs="Times New Roman"/>
+          <w:b/>
+          <w:bCs/>
+          <w:sz w:val="28"/>
+          <w:szCs w:val="28"/>
+          <w:lang w:val="en-PK"/>
+        </w:rPr>
+        <w:t>Precision (Malignant):</w:t>
+      </w:r>
+      <w:r>
+        <w:rPr>
+          <w:rFonts w:ascii="Times New Roman" w:hAnsi="Times New Roman" w:cs="Times New Roman"/>
+          <w:sz w:val="28"/>
+          <w:szCs w:val="28"/>
+          <w:lang w:val="en-PK"/>
+        </w:rPr>
+        <w:t xml:space="preserve"> 98% - When model predicts malignant, it's correct 98% of the time</w:t>
+      </w:r>
+    </w:p>
+    <w:p>
+      <w:pPr>
+        <w:numPr>
+          <w:ilvl w:val="0"/>
+          <w:numId w:val="31"/>
+        </w:numPr>
+        <w:rPr>
+          <w:rFonts w:ascii="Times New Roman" w:hAnsi="Times New Roman" w:cs="Times New Roman"/>
+          <w:sz w:val="28"/>
+          <w:szCs w:val="28"/>
+          <w:lang w:val="en-PK"/>
+        </w:rPr>
+      </w:pPr>
+      <w:r>
+        <w:rPr>
+          <w:rFonts w:ascii="Times New Roman" w:hAnsi="Times New Roman" w:cs="Times New Roman"/>
+          <w:b/>
+          <w:bCs/>
+          <w:sz w:val="28"/>
+          <w:szCs w:val="28"/>
+          <w:lang w:val="en-PK"/>
+        </w:rPr>
+        <w:t>Recall (Malignant):</w:t>
+      </w:r>
+      <w:r>
+        <w:rPr>
+          <w:rFonts w:ascii="Times New Roman" w:hAnsi="Times New Roman" w:cs="Times New Roman"/>
+          <w:sz w:val="28"/>
+          <w:szCs w:val="28"/>
+          <w:lang w:val="en-PK"/>
+        </w:rPr>
+        <w:t xml:space="preserve"> 93% - Model correctly identifies 93% of all malignant cases</w:t>
+      </w:r>
+    </w:p>
+    <w:p>
+      <w:pPr>
+        <w:numPr>
+          <w:ilvl w:val="0"/>
+          <w:numId w:val="31"/>
+        </w:numPr>
+        <w:rPr>
+          <w:rFonts w:ascii="Times New Roman" w:hAnsi="Times New Roman" w:cs="Times New Roman"/>
+          <w:sz w:val="28"/>
+          <w:szCs w:val="28"/>
+          <w:lang w:val="en-PK"/>
+        </w:rPr>
+      </w:pPr>
+      <w:r>
+        <w:rPr>
+          <w:rFonts w:ascii="Times New Roman" w:hAnsi="Times New Roman" w:cs="Times New Roman"/>
+          <w:b/>
+          <w:bCs/>
+          <w:sz w:val="28"/>
+          <w:szCs w:val="28"/>
+          <w:lang w:val="en-PK"/>
+        </w:rPr>
+        <w:t>F1-Score:</w:t>
+      </w:r>
+      <w:r>
+        <w:rPr>
+          <w:rFonts w:ascii="Times New Roman" w:hAnsi="Times New Roman" w:cs="Times New Roman"/>
+          <w:sz w:val="28"/>
+          <w:szCs w:val="28"/>
+          <w:lang w:val="en-PK"/>
+        </w:rPr>
+        <w:t xml:space="preserve"> 95% - Harmonic mean shows balanced performance</w:t>
+      </w:r>
+    </w:p>
+    <w:p>
+      <w:pPr>
+        <w:ind w:left="720"/>
+        <w:rPr>
+          <w:rFonts w:ascii="Times New Roman" w:hAnsi="Times New Roman" w:cs="Times New Roman"/>
+          <w:sz w:val="28"/>
+          <w:szCs w:val="28"/>
+        </w:rPr>
+      </w:pPr>
+    </w:p>
+    <w:p>
+      <w:pPr>
+        <w:ind w:left="720"/>
+        <w:rPr>
+          <w:rFonts w:ascii="Times New Roman" w:hAnsi="Times New Roman" w:cs="Times New Roman"/>
+          <w:sz w:val="28"/>
+          <w:szCs w:val="28"/>
+        </w:rPr>
+      </w:pPr>
+    </w:p>
+    <w:p>
+      <w:pPr>
+        <w:ind w:left="720"/>
+        <w:rPr>
+          <w:rFonts w:ascii="Times New Roman" w:hAnsi="Times New Roman" w:cs="Times New Roman"/>
+          <w:sz w:val="28"/>
+          <w:szCs w:val="28"/>
+        </w:rPr>
+      </w:pPr>
+    </w:p>
+    <w:p>
+      <w:pPr>
+        <w:ind w:left="720"/>
+        <w:rPr>
+          <w:rFonts w:ascii="Times New Roman" w:hAnsi="Times New Roman" w:cs="Times New Roman"/>
+          <w:sz w:val="28"/>
+          <w:szCs w:val="28"/>
+        </w:rPr>
+      </w:pPr>
+    </w:p>
+    <w:p>
+      <w:pPr>
+        <w:ind w:left="720"/>
+        <w:rPr>
+          <w:rFonts w:ascii="Times New Roman" w:hAnsi="Times New Roman" w:cs="Times New Roman"/>
+          <w:sz w:val="28"/>
+          <w:szCs w:val="28"/>
+        </w:rPr>
+      </w:pPr>
+    </w:p>
+    <w:p>
+      <w:pPr>
+        <w:ind w:left="720"/>
+        <w:rPr>
+          <w:rFonts w:ascii="Times New Roman" w:hAnsi="Times New Roman" w:cs="Times New Roman"/>
+          <w:sz w:val="28"/>
+          <w:szCs w:val="28"/>
+        </w:rPr>
+      </w:pPr>
+    </w:p>
+    <w:p>
+      <w:pPr>
+        <w:ind w:left="720"/>
+        <w:rPr>
+          <w:rFonts w:ascii="Times New Roman" w:hAnsi="Times New Roman" w:cs="Times New Roman"/>
+          <w:sz w:val="28"/>
+          <w:szCs w:val="28"/>
+        </w:rPr>
+      </w:pPr>
+    </w:p>
+    <w:p>
+      <w:pPr>
+        <w:ind w:left="720"/>
+        <w:rPr>
+          <w:rFonts w:ascii="Times New Roman" w:hAnsi="Times New Roman" w:cs="Times New Roman"/>
+          <w:sz w:val="28"/>
+          <w:szCs w:val="28"/>
+        </w:rPr>
+      </w:pPr>
+    </w:p>
+    <w:p>
+      <w:pPr>
+        <w:ind w:left="720"/>
+        <w:rPr>
+          <w:rFonts w:ascii="Times New Roman" w:hAnsi="Times New Roman" w:cs="Times New Roman"/>
+          <w:sz w:val="28"/>
+          <w:szCs w:val="28"/>
+        </w:rPr>
+      </w:pPr>
+    </w:p>
+    <w:p/>
+    <w:p>
+      <w:pPr>
+        <w:pStyle w:val="Heading2"/>
         <w:rPr>
           <w:rFonts w:ascii="Times New Roman" w:hAnsi="Times New Roman"/>
           <w:b/>
           <w:bCs/>
           <w:color w:val="000000"/>
-          <w:lang w:val="en-PK"/>
-        </w:rPr>
-        <w:t>Performance Metrics Breakdown</w:t>
-      </w:r>
+        </w:rPr>
+      </w:pPr>
+      <w:bookmarkStart w:id="43" w:name="_Toc209708930"/>
+      <w:bookmarkStart w:id="44" w:name="_Toc210203642"/>
       <w:r>
         <w:rPr>
           <w:rFonts w:ascii="Times New Roman" w:hAnsi="Times New Roman"/>
           <w:b/>
           <w:bCs/>
           <w:color w:val="000000"/>
-          <w:lang w:val="en-PK"/>
-        </w:rPr>
-        <w:t>:</w:t>
-      </w:r>
-      <w:bookmarkEnd w:id="42"/>
-    </w:p>
-    <w:p>
-      <w:pPr>
-        <w:numPr>
-          <w:ilvl w:val="0"/>
-          <w:numId w:val="31"/>
-        </w:numPr>
-        <w:rPr>
-          <w:rFonts w:ascii="Times New Roman" w:hAnsi="Times New Roman" w:cs="Times New Roman"/>
-          <w:sz w:val="28"/>
-          <w:szCs w:val="28"/>
-          <w:lang w:val="en-PK"/>
-        </w:rPr>
-      </w:pPr>
-      <w:r>
-        <w:rPr>
-          <w:rFonts w:ascii="Times New Roman" w:hAnsi="Times New Roman" w:cs="Times New Roman"/>
-          <w:b/>
-          <w:bCs/>
-          <w:sz w:val="28"/>
-          <w:szCs w:val="28"/>
-          <w:lang w:val="en-PK"/>
-        </w:rPr>
-        <w:t>Precision (Malignant):</w:t>
-      </w:r>
-      <w:r>
-        <w:rPr>
-          <w:rFonts w:ascii="Times New Roman" w:hAnsi="Times New Roman" w:cs="Times New Roman"/>
-          <w:sz w:val="28"/>
-          <w:szCs w:val="28"/>
-          <w:lang w:val="en-PK"/>
-        </w:rPr>
-        <w:t xml:space="preserve"> 98% - When model predicts malignant, it's correct 98% of the time</w:t>
-      </w:r>
-    </w:p>
-    <w:p>
-      <w:pPr>
-        <w:numPr>
-          <w:ilvl w:val="0"/>
-          <w:numId w:val="31"/>
-        </w:numPr>
-        <w:rPr>
-          <w:rFonts w:ascii="Times New Roman" w:hAnsi="Times New Roman" w:cs="Times New Roman"/>
-          <w:sz w:val="28"/>
-          <w:szCs w:val="28"/>
-          <w:lang w:val="en-PK"/>
-        </w:rPr>
-      </w:pPr>
-      <w:r>
-        <w:rPr>
-          <w:rFonts w:ascii="Times New Roman" w:hAnsi="Times New Roman" w:cs="Times New Roman"/>
-          <w:b/>
-          <w:bCs/>
-          <w:sz w:val="28"/>
-          <w:szCs w:val="28"/>
-          <w:lang w:val="en-PK"/>
-        </w:rPr>
-        <w:t>Recall (Malignant):</w:t>
-      </w:r>
-      <w:r>
-        <w:rPr>
-          <w:rFonts w:ascii="Times New Roman" w:hAnsi="Times New Roman" w:cs="Times New Roman"/>
-          <w:sz w:val="28"/>
-          <w:szCs w:val="28"/>
-          <w:lang w:val="en-PK"/>
-        </w:rPr>
-        <w:t xml:space="preserve"> 93% - Model correctly identifies 93% of all malignant cases</w:t>
-      </w:r>
-    </w:p>
-    <w:p>
-      <w:pPr>
-        <w:numPr>
-          <w:ilvl w:val="0"/>
-          <w:numId w:val="31"/>
-        </w:numPr>
-        <w:rPr>
-          <w:rFonts w:ascii="Times New Roman" w:hAnsi="Times New Roman" w:cs="Times New Roman"/>
-          <w:sz w:val="28"/>
-          <w:szCs w:val="28"/>
-          <w:lang w:val="en-PK"/>
-        </w:rPr>
-      </w:pPr>
-      <w:r>
-        <w:rPr>
-          <w:rFonts w:ascii="Times New Roman" w:hAnsi="Times New Roman" w:cs="Times New Roman"/>
-          <w:b/>
-          <w:bCs/>
-          <w:sz w:val="28"/>
-          <w:szCs w:val="28"/>
-          <w:lang w:val="en-PK"/>
-        </w:rPr>
-        <w:t>F1-Score:</w:t>
-      </w:r>
-      <w:r>
-        <w:rPr>
-          <w:rFonts w:ascii="Times New Roman" w:hAnsi="Times New Roman" w:cs="Times New Roman"/>
-          <w:sz w:val="28"/>
-          <w:szCs w:val="28"/>
-          <w:lang w:val="en-PK"/>
-        </w:rPr>
-        <w:t xml:space="preserve"> 95% - Harmonic mean shows balanced performance</w:t>
-      </w:r>
-    </w:p>
-    <w:p>
-      <w:pPr>
-        <w:ind w:left="720"/>
-        <w:rPr>
-          <w:rFonts w:ascii="Times New Roman" w:hAnsi="Times New Roman" w:cs="Times New Roman"/>
-          <w:sz w:val="28"/>
-          <w:szCs w:val="28"/>
-        </w:rPr>
-      </w:pPr>
-    </w:p>
-    <w:p>
-      <w:pPr>
-        <w:ind w:left="720"/>
-        <w:rPr>
-          <w:rFonts w:ascii="Times New Roman" w:hAnsi="Times New Roman" w:cs="Times New Roman"/>
-          <w:sz w:val="28"/>
-          <w:szCs w:val="28"/>
-        </w:rPr>
-      </w:pPr>
-    </w:p>
-    <w:p>
-      <w:pPr>
-        <w:ind w:left="720"/>
-        <w:rPr>
-          <w:rFonts w:ascii="Times New Roman" w:hAnsi="Times New Roman" w:cs="Times New Roman"/>
-          <w:sz w:val="28"/>
-          <w:szCs w:val="28"/>
-        </w:rPr>
-      </w:pPr>
-    </w:p>
-    <w:p>
-      <w:pPr>
-        <w:ind w:left="720"/>
-        <w:rPr>
-          <w:rFonts w:ascii="Times New Roman" w:hAnsi="Times New Roman" w:cs="Times New Roman"/>
-          <w:sz w:val="28"/>
-          <w:szCs w:val="28"/>
-        </w:rPr>
-      </w:pPr>
-    </w:p>
-    <w:p>
-      <w:pPr>
-        <w:ind w:left="720"/>
-        <w:rPr>
-          <w:rFonts w:ascii="Times New Roman" w:hAnsi="Times New Roman" w:cs="Times New Roman"/>
-          <w:sz w:val="28"/>
-          <w:szCs w:val="28"/>
-        </w:rPr>
-      </w:pPr>
-    </w:p>
-    <w:p>
-      <w:pPr>
-        <w:ind w:left="720"/>
-        <w:rPr>
-          <w:rFonts w:ascii="Times New Roman" w:hAnsi="Times New Roman" w:cs="Times New Roman"/>
-          <w:sz w:val="28"/>
-          <w:szCs w:val="28"/>
-        </w:rPr>
-      </w:pPr>
-    </w:p>
-    <w:p>
-      <w:pPr>
-        <w:ind w:left="720"/>
-        <w:rPr>
-          <w:rFonts w:ascii="Times New Roman" w:hAnsi="Times New Roman" w:cs="Times New Roman"/>
-          <w:sz w:val="28"/>
-          <w:szCs w:val="28"/>
-        </w:rPr>
-      </w:pPr>
-    </w:p>
-    <w:p>
-      <w:pPr>
-        <w:ind w:left="720"/>
-        <w:rPr>
-          <w:rFonts w:ascii="Times New Roman" w:hAnsi="Times New Roman" w:cs="Times New Roman"/>
-          <w:sz w:val="28"/>
-          <w:szCs w:val="28"/>
-        </w:rPr>
-      </w:pPr>
-    </w:p>
-    <w:p>
-      <w:pPr>
-        <w:ind w:left="720"/>
-        <w:rPr>
-          <w:rFonts w:ascii="Times New Roman" w:hAnsi="Times New Roman" w:cs="Times New Roman"/>
-          <w:sz w:val="28"/>
-          <w:szCs w:val="28"/>
-        </w:rPr>
-      </w:pPr>
-    </w:p>
-    <w:p/>
-    <w:p>
-      <w:pPr>
-        <w:pStyle w:val="Heading2"/>
+        </w:rPr>
+        <w:lastRenderedPageBreak/>
+        <w:t>List of Figures:</w:t>
+      </w:r>
+      <w:bookmarkEnd w:id="43"/>
+      <w:bookmarkEnd w:id="44"/>
+      <w:r>
         <w:rPr>
           <w:rFonts w:ascii="Times New Roman" w:hAnsi="Times New Roman"/>
           <w:b/>
           <w:bCs/>
           <w:color w:val="000000"/>
         </w:rPr>
-      </w:pPr>
-      <w:bookmarkStart w:id="43" w:name="_Toc209708930"/>
-      <w:bookmarkStart w:id="44" w:name="_Toc210203642"/>
-      <w:r>
+        <w:t xml:space="preserve"> </w:t>
+      </w:r>
+    </w:p>
+    <w:p>
+      <w:pPr>
+        <w:numPr>
+          <w:ilvl w:val="0"/>
+          <w:numId w:val="33"/>
+        </w:numPr>
+        <w:rPr>
+          <w:rFonts w:ascii="Times New Roman" w:hAnsi="Times New Roman" w:cs="Times New Roman"/>
+          <w:sz w:val="28"/>
+          <w:szCs w:val="28"/>
+          <w:lang w:val="en-PK"/>
+        </w:rPr>
+      </w:pPr>
+      <w:r>
+        <w:rPr>
+          <w:rFonts w:ascii="Times New Roman" w:hAnsi="Times New Roman" w:cs="Times New Roman"/>
+          <w:b/>
+          <w:bCs/>
+          <w:sz w:val="28"/>
+          <w:szCs w:val="28"/>
+          <w:lang w:val="en-PK"/>
+        </w:rPr>
+        <w:t>Figure 1:</w:t>
+      </w:r>
+      <w:r>
+        <w:rPr>
+          <w:rFonts w:ascii="Times New Roman" w:hAnsi="Times New Roman" w:cs="Times New Roman"/>
+          <w:sz w:val="28"/>
+          <w:szCs w:val="28"/>
+          <w:lang w:val="en-PK"/>
+        </w:rPr>
+        <w:t xml:space="preserve"> Bar chart showing distribution of diagnosis (Benign vs Malignant)</w:t>
+      </w:r>
+      <w:r>
+        <w:rPr>
+          <w:rFonts w:ascii="Times New Roman" w:hAnsi="Times New Roman" w:cs="Times New Roman"/>
+          <w:sz w:val="28"/>
+          <w:szCs w:val="28"/>
+          <w:lang w:val="en-PK"/>
+        </w:rPr>
+        <w:t xml:space="preserve">. Page 9 </w:t>
+      </w:r>
+    </w:p>
+    <w:p>
+      <w:pPr>
+        <w:numPr>
+          <w:ilvl w:val="0"/>
+          <w:numId w:val="33"/>
+        </w:numPr>
+        <w:rPr>
+          <w:rFonts w:ascii="Times New Roman" w:hAnsi="Times New Roman" w:cs="Times New Roman"/>
+          <w:sz w:val="28"/>
+          <w:szCs w:val="28"/>
+          <w:lang w:val="en-PK"/>
+        </w:rPr>
+      </w:pPr>
+      <w:r>
+        <w:rPr>
+          <w:rFonts w:ascii="Times New Roman" w:hAnsi="Times New Roman" w:cs="Times New Roman"/>
+          <w:b/>
+          <w:bCs/>
+          <w:sz w:val="28"/>
+          <w:szCs w:val="28"/>
+          <w:lang w:val="en-PK"/>
+        </w:rPr>
+        <w:t>Figure 2:</w:t>
+      </w:r>
+      <w:r>
+        <w:rPr>
+          <w:rFonts w:ascii="Times New Roman" w:hAnsi="Times New Roman" w:cs="Times New Roman"/>
+          <w:sz w:val="28"/>
+          <w:szCs w:val="28"/>
+          <w:lang w:val="en-PK"/>
+        </w:rPr>
+        <w:t xml:space="preserve"> 2x2 grid of histograms comparing feature distributions: </w:t>
+      </w:r>
+      <w:r>
+        <w:rPr>
+          <w:rFonts w:ascii="Times New Roman" w:hAnsi="Times New Roman" w:cs="Times New Roman"/>
+          <w:sz w:val="28"/>
+          <w:szCs w:val="28"/>
+          <w:lang w:val="en-PK"/>
+        </w:rPr>
+        <w:t>Page 10</w:t>
+      </w:r>
+    </w:p>
+    <w:p>
+      <w:pPr>
+        <w:numPr>
+          <w:ilvl w:val="0"/>
+          <w:numId w:val="34"/>
+        </w:numPr>
+        <w:rPr>
+          <w:rFonts w:ascii="Times New Roman" w:hAnsi="Times New Roman" w:cs="Times New Roman"/>
+          <w:sz w:val="28"/>
+          <w:szCs w:val="28"/>
+          <w:lang w:val="en-PK"/>
+        </w:rPr>
+      </w:pPr>
+      <w:proofErr w:type="spellStart"/>
+      <w:r>
+        <w:rPr>
+          <w:rFonts w:ascii="Times New Roman" w:hAnsi="Times New Roman" w:cs="Times New Roman"/>
+          <w:sz w:val="28"/>
+          <w:szCs w:val="28"/>
+          <w:lang w:val="en-PK"/>
+        </w:rPr>
+        <w:t>radius_mean</w:t>
+      </w:r>
+      <w:proofErr w:type="spellEnd"/>
+      <w:r>
+        <w:rPr>
+          <w:rFonts w:ascii="Times New Roman" w:hAnsi="Times New Roman" w:cs="Times New Roman"/>
+          <w:sz w:val="28"/>
+          <w:szCs w:val="28"/>
+          <w:lang w:val="en-PK"/>
+        </w:rPr>
+        <w:t xml:space="preserve"> distribution for benign vs malignant</w:t>
+      </w:r>
+    </w:p>
+    <w:p>
+      <w:pPr>
+        <w:numPr>
+          <w:ilvl w:val="0"/>
+          <w:numId w:val="34"/>
+        </w:numPr>
+        <w:rPr>
+          <w:rFonts w:ascii="Times New Roman" w:hAnsi="Times New Roman" w:cs="Times New Roman"/>
+          <w:sz w:val="28"/>
+          <w:szCs w:val="28"/>
+          <w:lang w:val="en-PK"/>
+        </w:rPr>
+      </w:pPr>
+      <w:proofErr w:type="spellStart"/>
+      <w:r>
+        <w:rPr>
+          <w:rFonts w:ascii="Times New Roman" w:hAnsi="Times New Roman" w:cs="Times New Roman"/>
+          <w:sz w:val="28"/>
+          <w:szCs w:val="28"/>
+          <w:lang w:val="en-PK"/>
+        </w:rPr>
+        <w:t>texture_mean</w:t>
+      </w:r>
+      <w:proofErr w:type="spellEnd"/>
+      <w:r>
+        <w:rPr>
+          <w:rFonts w:ascii="Times New Roman" w:hAnsi="Times New Roman" w:cs="Times New Roman"/>
+          <w:sz w:val="28"/>
+          <w:szCs w:val="28"/>
+          <w:lang w:val="en-PK"/>
+        </w:rPr>
+        <w:t xml:space="preserve"> distribution for benign vs malignant</w:t>
+      </w:r>
+    </w:p>
+    <w:p>
+      <w:pPr>
+        <w:numPr>
+          <w:ilvl w:val="0"/>
+          <w:numId w:val="34"/>
+        </w:numPr>
+        <w:rPr>
+          <w:rFonts w:ascii="Times New Roman" w:hAnsi="Times New Roman" w:cs="Times New Roman"/>
+          <w:sz w:val="28"/>
+          <w:szCs w:val="28"/>
+          <w:lang w:val="en-PK"/>
+        </w:rPr>
+      </w:pPr>
+      <w:proofErr w:type="spellStart"/>
+      <w:r>
+        <w:rPr>
+          <w:rFonts w:ascii="Times New Roman" w:hAnsi="Times New Roman" w:cs="Times New Roman"/>
+          <w:sz w:val="28"/>
+          <w:szCs w:val="28"/>
+          <w:lang w:val="en-PK"/>
+        </w:rPr>
+        <w:t>perimeter_mean</w:t>
+      </w:r>
+      <w:proofErr w:type="spellEnd"/>
+      <w:r>
+        <w:rPr>
+          <w:rFonts w:ascii="Times New Roman" w:hAnsi="Times New Roman" w:cs="Times New Roman"/>
+          <w:sz w:val="28"/>
+          <w:szCs w:val="28"/>
+          <w:lang w:val="en-PK"/>
+        </w:rPr>
+        <w:t xml:space="preserve"> distribution for benign vs malignant</w:t>
+      </w:r>
+    </w:p>
+    <w:p>
+      <w:pPr>
+        <w:numPr>
+          <w:ilvl w:val="0"/>
+          <w:numId w:val="34"/>
+        </w:numPr>
+        <w:rPr>
+          <w:rFonts w:ascii="Times New Roman" w:hAnsi="Times New Roman" w:cs="Times New Roman"/>
+          <w:sz w:val="28"/>
+          <w:szCs w:val="28"/>
+          <w:lang w:val="en-PK"/>
+        </w:rPr>
+      </w:pPr>
+      <w:proofErr w:type="spellStart"/>
+      <w:r>
+        <w:rPr>
+          <w:rFonts w:ascii="Times New Roman" w:hAnsi="Times New Roman" w:cs="Times New Roman"/>
+          <w:sz w:val="28"/>
+          <w:szCs w:val="28"/>
+          <w:lang w:val="en-PK"/>
+        </w:rPr>
+        <w:t>area_mean</w:t>
+      </w:r>
+      <w:proofErr w:type="spellEnd"/>
+      <w:r>
+        <w:rPr>
+          <w:rFonts w:ascii="Times New Roman" w:hAnsi="Times New Roman" w:cs="Times New Roman"/>
+          <w:sz w:val="28"/>
+          <w:szCs w:val="28"/>
+          <w:lang w:val="en-PK"/>
+        </w:rPr>
+        <w:t xml:space="preserve"> distribution for benign vs malignant</w:t>
+      </w:r>
+    </w:p>
+    <w:p>
+      <w:pPr>
+        <w:numPr>
+          <w:ilvl w:val="0"/>
+          <w:numId w:val="33"/>
+        </w:numPr>
+        <w:rPr>
+          <w:rFonts w:ascii="Times New Roman" w:hAnsi="Times New Roman" w:cs="Times New Roman"/>
+          <w:sz w:val="28"/>
+          <w:szCs w:val="28"/>
+          <w:lang w:val="en-PK"/>
+        </w:rPr>
+      </w:pPr>
+      <w:r>
+        <w:rPr>
+          <w:rFonts w:ascii="Times New Roman" w:hAnsi="Times New Roman" w:cs="Times New Roman"/>
+          <w:b/>
+          <w:bCs/>
+          <w:sz w:val="28"/>
+          <w:szCs w:val="28"/>
+          <w:lang w:val="en-PK"/>
+        </w:rPr>
+        <w:t>Figure 3:</w:t>
+      </w:r>
+      <w:r>
+        <w:rPr>
+          <w:rFonts w:ascii="Times New Roman" w:hAnsi="Times New Roman" w:cs="Times New Roman"/>
+          <w:sz w:val="28"/>
+          <w:szCs w:val="28"/>
+          <w:lang w:val="en-PK"/>
+        </w:rPr>
+        <w:t xml:space="preserve"> Confusion matrix heatmap showing prediction results</w:t>
+      </w:r>
+      <w:r>
+        <w:rPr>
+          <w:rFonts w:ascii="Times New Roman" w:hAnsi="Times New Roman" w:cs="Times New Roman"/>
+          <w:sz w:val="28"/>
+          <w:szCs w:val="28"/>
+          <w:lang w:val="en-PK"/>
+        </w:rPr>
+        <w:t>. Page 14</w:t>
+      </w:r>
+    </w:p>
+    <w:p>
+      <w:pPr>
+        <w:numPr>
+          <w:ilvl w:val="0"/>
+          <w:numId w:val="33"/>
+        </w:numPr>
+        <w:rPr>
+          <w:rFonts w:ascii="Times New Roman" w:hAnsi="Times New Roman" w:cs="Times New Roman"/>
+          <w:sz w:val="28"/>
+          <w:szCs w:val="28"/>
+        </w:rPr>
+      </w:pPr>
+      <w:r>
+        <w:rPr>
+          <w:rFonts w:ascii="Times New Roman" w:hAnsi="Times New Roman" w:cs="Times New Roman"/>
+          <w:b/>
+          <w:bCs/>
+          <w:sz w:val="28"/>
+          <w:szCs w:val="28"/>
+          <w:lang w:val="en-PK"/>
+        </w:rPr>
+        <w:t>Figure 4:</w:t>
+      </w:r>
+      <w:r>
+        <w:rPr>
+          <w:rFonts w:ascii="Times New Roman" w:hAnsi="Times New Roman" w:cs="Times New Roman"/>
+          <w:sz w:val="28"/>
+          <w:szCs w:val="28"/>
+          <w:lang w:val="en-PK"/>
+        </w:rPr>
+        <w:t xml:space="preserve"> Bar chart comparing performance metrics (Accuracy, Precision, Recall, F1-Score)</w:t>
+      </w:r>
+      <w:r>
+        <w:rPr>
+          <w:rFonts w:ascii="Times New Roman" w:hAnsi="Times New Roman" w:cs="Times New Roman"/>
+          <w:sz w:val="28"/>
+          <w:szCs w:val="28"/>
+          <w:lang w:val="en-PK"/>
+        </w:rPr>
+        <w:t>. Page 15</w:t>
+      </w:r>
+    </w:p>
+    <w:p>
+      <w:pPr>
+        <w:ind w:left="720"/>
+      </w:pPr>
+    </w:p>
+    <w:p>
+      <w:pPr>
+        <w:ind w:left="720"/>
+      </w:pPr>
+    </w:p>
+    <w:p>
+      <w:pPr>
+        <w:ind w:left="720"/>
+      </w:pPr>
+    </w:p>
+    <w:p>
+      <w:pPr>
+        <w:ind w:left="720"/>
+      </w:pPr>
+    </w:p>
+    <w:p>
+      <w:pPr>
+        <w:ind w:left="720"/>
+      </w:pPr>
+    </w:p>
+    <w:p>
+      <w:pPr>
+        <w:ind w:left="720"/>
+      </w:pPr>
+    </w:p>
+    <w:p>
+      <w:pPr>
+        <w:ind w:left="720"/>
+      </w:pPr>
+    </w:p>
+    <w:p>
+      <w:pPr>
+        <w:ind w:left="720"/>
+      </w:pPr>
+    </w:p>
+    <w:p>
+      <w:pPr>
+        <w:ind w:left="720"/>
+      </w:pPr>
+    </w:p>
+    <w:p>
+      <w:pPr>
+        <w:ind w:left="720"/>
+      </w:pPr>
+    </w:p>
+    <w:p>
+      <w:pPr>
+        <w:ind w:left="720"/>
+      </w:pPr>
+    </w:p>
+    <w:p>
+      <w:pPr>
+        <w:ind w:left="720"/>
+      </w:pPr>
+    </w:p>
+    <w:p>
+      <w:pPr>
+        <w:ind w:left="720"/>
+      </w:pPr>
+    </w:p>
+    <w:p>
+      <w:pPr>
+        <w:ind w:left="720"/>
+      </w:pPr>
+    </w:p>
+    <w:p>
+      <w:pPr>
+        <w:ind w:left="720"/>
+      </w:pPr>
+    </w:p>
+    <w:p>
+      <w:pPr>
+        <w:ind w:left="720"/>
+      </w:pPr>
+    </w:p>
+    <w:p/>
+    <w:p>
+      <w:pPr>
+        <w:pStyle w:val="Heading2"/>
         <w:rPr>
           <w:rFonts w:ascii="Times New Roman" w:hAnsi="Times New Roman"/>
           <w:b/>
           <w:bCs/>
           <w:color w:val="000000"/>
         </w:rPr>
-        <w:lastRenderedPageBreak/>
-        <w:t>List of Figures:</w:t>
-      </w:r>
-      <w:bookmarkEnd w:id="43"/>
-      <w:bookmarkEnd w:id="44"/>
+      </w:pPr>
+      <w:bookmarkStart w:id="45" w:name="_Toc209370618"/>
+      <w:bookmarkStart w:id="46" w:name="_Toc209708931"/>
+      <w:bookmarkStart w:id="47" w:name="_Toc210203643"/>
       <w:r>
         <w:rPr>
           <w:rFonts w:ascii="Times New Roman" w:hAnsi="Times New Roman"/>
@@ -9346,400 +9679,15 @@
           <w:bCs/>
           <w:color w:val="000000"/>
         </w:rPr>
-        <w:t xml:space="preserve"> </w:t>
-      </w:r>
-    </w:p>
-    <w:p>
-      <w:pPr>
-        <w:numPr>
-          <w:ilvl w:val="0"/>
-          <w:numId w:val="33"/>
-        </w:numPr>
-        <w:rPr>
-          <w:rFonts w:ascii="Times New Roman" w:hAnsi="Times New Roman" w:cs="Times New Roman"/>
-          <w:sz w:val="28"/>
-          <w:szCs w:val="28"/>
-          <w:lang w:val="en-PK"/>
-        </w:rPr>
-      </w:pPr>
-      <w:r>
-        <w:rPr>
-          <w:rFonts w:ascii="Times New Roman" w:hAnsi="Times New Roman" w:cs="Times New Roman"/>
-          <w:b/>
-          <w:bCs/>
-          <w:sz w:val="28"/>
-          <w:szCs w:val="28"/>
-          <w:lang w:val="en-PK"/>
-        </w:rPr>
-        <w:t>Figure 1:</w:t>
-      </w:r>
-      <w:r>
-        <w:rPr>
-          <w:rFonts w:ascii="Times New Roman" w:hAnsi="Times New Roman" w:cs="Times New Roman"/>
-          <w:sz w:val="28"/>
-          <w:szCs w:val="28"/>
-          <w:lang w:val="en-PK"/>
-        </w:rPr>
-        <w:t xml:space="preserve"> Bar chart showing distribution of diagnosis (Benign vs Malignant)</w:t>
-      </w:r>
-      <w:r>
-        <w:rPr>
-          <w:rFonts w:ascii="Times New Roman" w:hAnsi="Times New Roman" w:cs="Times New Roman"/>
-          <w:sz w:val="28"/>
-          <w:szCs w:val="28"/>
-          <w:lang w:val="en-PK"/>
-        </w:rPr>
-        <w:t xml:space="preserve">. Page 9 </w:t>
-      </w:r>
-    </w:p>
-    <w:p>
-      <w:pPr>
-        <w:numPr>
-          <w:ilvl w:val="0"/>
-          <w:numId w:val="33"/>
-        </w:numPr>
-        <w:rPr>
-          <w:rFonts w:ascii="Times New Roman" w:hAnsi="Times New Roman" w:cs="Times New Roman"/>
-          <w:sz w:val="28"/>
-          <w:szCs w:val="28"/>
-          <w:lang w:val="en-PK"/>
-        </w:rPr>
-      </w:pPr>
-      <w:r>
-        <w:rPr>
-          <w:rFonts w:ascii="Times New Roman" w:hAnsi="Times New Roman" w:cs="Times New Roman"/>
-          <w:b/>
-          <w:bCs/>
-          <w:sz w:val="28"/>
-          <w:szCs w:val="28"/>
-          <w:lang w:val="en-PK"/>
-        </w:rPr>
-        <w:t>Figure 2:</w:t>
-      </w:r>
-      <w:r>
-        <w:rPr>
-          <w:rFonts w:ascii="Times New Roman" w:hAnsi="Times New Roman" w:cs="Times New Roman"/>
-          <w:sz w:val="28"/>
-          <w:szCs w:val="28"/>
-          <w:lang w:val="en-PK"/>
-        </w:rPr>
-        <w:t xml:space="preserve"> 2x2 grid of histograms comparing feature distributions: </w:t>
-      </w:r>
-      <w:r>
-        <w:rPr>
-          <w:rFonts w:ascii="Times New Roman" w:hAnsi="Times New Roman" w:cs="Times New Roman"/>
-          <w:sz w:val="28"/>
-          <w:szCs w:val="28"/>
-          <w:lang w:val="en-PK"/>
-        </w:rPr>
-        <w:t>Page 10</w:t>
-      </w:r>
-    </w:p>
-    <w:p>
-      <w:pPr>
-        <w:numPr>
-          <w:ilvl w:val="0"/>
-          <w:numId w:val="34"/>
-        </w:numPr>
-        <w:rPr>
-          <w:rFonts w:ascii="Times New Roman" w:hAnsi="Times New Roman" w:cs="Times New Roman"/>
-          <w:sz w:val="28"/>
-          <w:szCs w:val="28"/>
-          <w:lang w:val="en-PK"/>
-        </w:rPr>
-      </w:pPr>
-      <w:proofErr w:type="spellStart"/>
-      <w:r>
-        <w:rPr>
-          <w:rFonts w:ascii="Times New Roman" w:hAnsi="Times New Roman" w:cs="Times New Roman"/>
-          <w:sz w:val="28"/>
-          <w:szCs w:val="28"/>
-          <w:lang w:val="en-PK"/>
-        </w:rPr>
-        <w:t>radius_mean</w:t>
-      </w:r>
-      <w:proofErr w:type="spellEnd"/>
-      <w:r>
-        <w:rPr>
-          <w:rFonts w:ascii="Times New Roman" w:hAnsi="Times New Roman" w:cs="Times New Roman"/>
-          <w:sz w:val="28"/>
-          <w:szCs w:val="28"/>
-          <w:lang w:val="en-PK"/>
-        </w:rPr>
-        <w:t xml:space="preserve"> distribution for benign vs malignant</w:t>
-      </w:r>
-    </w:p>
-    <w:p>
-      <w:pPr>
-        <w:numPr>
-          <w:ilvl w:val="0"/>
-          <w:numId w:val="34"/>
-        </w:numPr>
-        <w:rPr>
-          <w:rFonts w:ascii="Times New Roman" w:hAnsi="Times New Roman" w:cs="Times New Roman"/>
-          <w:sz w:val="28"/>
-          <w:szCs w:val="28"/>
-          <w:lang w:val="en-PK"/>
-        </w:rPr>
-      </w:pPr>
-      <w:proofErr w:type="spellStart"/>
-      <w:r>
-        <w:rPr>
-          <w:rFonts w:ascii="Times New Roman" w:hAnsi="Times New Roman" w:cs="Times New Roman"/>
-          <w:sz w:val="28"/>
-          <w:szCs w:val="28"/>
-          <w:lang w:val="en-PK"/>
-        </w:rPr>
-        <w:t>texture_mean</w:t>
-      </w:r>
-      <w:proofErr w:type="spellEnd"/>
-      <w:r>
-        <w:rPr>
-          <w:rFonts w:ascii="Times New Roman" w:hAnsi="Times New Roman" w:cs="Times New Roman"/>
-          <w:sz w:val="28"/>
-          <w:szCs w:val="28"/>
-          <w:lang w:val="en-PK"/>
-        </w:rPr>
-        <w:t xml:space="preserve"> distribution for benign vs malignant</w:t>
-      </w:r>
-    </w:p>
-    <w:p>
-      <w:pPr>
-        <w:numPr>
-          <w:ilvl w:val="0"/>
-          <w:numId w:val="34"/>
-        </w:numPr>
-        <w:rPr>
-          <w:rFonts w:ascii="Times New Roman" w:hAnsi="Times New Roman" w:cs="Times New Roman"/>
-          <w:sz w:val="28"/>
-          <w:szCs w:val="28"/>
-          <w:lang w:val="en-PK"/>
-        </w:rPr>
-      </w:pPr>
-      <w:proofErr w:type="spellStart"/>
-      <w:r>
-        <w:rPr>
-          <w:rFonts w:ascii="Times New Roman" w:hAnsi="Times New Roman" w:cs="Times New Roman"/>
-          <w:sz w:val="28"/>
-          <w:szCs w:val="28"/>
-          <w:lang w:val="en-PK"/>
-        </w:rPr>
-        <w:t>perimeter_mean</w:t>
-      </w:r>
-      <w:proofErr w:type="spellEnd"/>
-      <w:r>
-        <w:rPr>
-          <w:rFonts w:ascii="Times New Roman" w:hAnsi="Times New Roman" w:cs="Times New Roman"/>
-          <w:sz w:val="28"/>
-          <w:szCs w:val="28"/>
-          <w:lang w:val="en-PK"/>
-        </w:rPr>
-        <w:t xml:space="preserve"> distribution for benign vs malignant</w:t>
-      </w:r>
-    </w:p>
-    <w:p>
-      <w:pPr>
-        <w:numPr>
-          <w:ilvl w:val="0"/>
-          <w:numId w:val="34"/>
-        </w:numPr>
-        <w:rPr>
-          <w:rFonts w:ascii="Times New Roman" w:hAnsi="Times New Roman" w:cs="Times New Roman"/>
-          <w:sz w:val="28"/>
-          <w:szCs w:val="28"/>
-          <w:lang w:val="en-PK"/>
-        </w:rPr>
-      </w:pPr>
-      <w:proofErr w:type="spellStart"/>
-      <w:r>
-        <w:rPr>
-          <w:rFonts w:ascii="Times New Roman" w:hAnsi="Times New Roman" w:cs="Times New Roman"/>
-          <w:sz w:val="28"/>
-          <w:szCs w:val="28"/>
-          <w:lang w:val="en-PK"/>
-        </w:rPr>
-        <w:t>area_mean</w:t>
-      </w:r>
-      <w:proofErr w:type="spellEnd"/>
-      <w:r>
-        <w:rPr>
-          <w:rFonts w:ascii="Times New Roman" w:hAnsi="Times New Roman" w:cs="Times New Roman"/>
-          <w:sz w:val="28"/>
-          <w:szCs w:val="28"/>
-          <w:lang w:val="en-PK"/>
-        </w:rPr>
-        <w:t xml:space="preserve"> distribution for benign vs malignant</w:t>
-      </w:r>
-    </w:p>
-    <w:p>
-      <w:pPr>
-        <w:numPr>
-          <w:ilvl w:val="0"/>
-          <w:numId w:val="33"/>
-        </w:numPr>
-        <w:rPr>
-          <w:rFonts w:ascii="Times New Roman" w:hAnsi="Times New Roman" w:cs="Times New Roman"/>
-          <w:sz w:val="28"/>
-          <w:szCs w:val="28"/>
-          <w:lang w:val="en-PK"/>
-        </w:rPr>
-      </w:pPr>
-      <w:r>
-        <w:rPr>
-          <w:rFonts w:ascii="Times New Roman" w:hAnsi="Times New Roman" w:cs="Times New Roman"/>
-          <w:b/>
-          <w:bCs/>
-          <w:sz w:val="28"/>
-          <w:szCs w:val="28"/>
-          <w:lang w:val="en-PK"/>
-        </w:rPr>
-        <w:t>Figure 3:</w:t>
-      </w:r>
-      <w:r>
-        <w:rPr>
-          <w:rFonts w:ascii="Times New Roman" w:hAnsi="Times New Roman" w:cs="Times New Roman"/>
-          <w:sz w:val="28"/>
-          <w:szCs w:val="28"/>
-          <w:lang w:val="en-PK"/>
-        </w:rPr>
-        <w:t xml:space="preserve"> Confusion matrix heatmap showing prediction results</w:t>
-      </w:r>
-      <w:r>
-        <w:rPr>
-          <w:rFonts w:ascii="Times New Roman" w:hAnsi="Times New Roman" w:cs="Times New Roman"/>
-          <w:sz w:val="28"/>
-          <w:szCs w:val="28"/>
-          <w:lang w:val="en-PK"/>
-        </w:rPr>
-        <w:t>. Page 14</w:t>
-      </w:r>
-    </w:p>
-    <w:p>
-      <w:pPr>
-        <w:numPr>
-          <w:ilvl w:val="0"/>
-          <w:numId w:val="33"/>
-        </w:numPr>
-        <w:rPr>
-          <w:rFonts w:ascii="Times New Roman" w:hAnsi="Times New Roman" w:cs="Times New Roman"/>
-          <w:sz w:val="28"/>
-          <w:szCs w:val="28"/>
-        </w:rPr>
-      </w:pPr>
-      <w:r>
-        <w:rPr>
-          <w:rFonts w:ascii="Times New Roman" w:hAnsi="Times New Roman" w:cs="Times New Roman"/>
-          <w:b/>
-          <w:bCs/>
-          <w:sz w:val="28"/>
-          <w:szCs w:val="28"/>
-          <w:lang w:val="en-PK"/>
-        </w:rPr>
-        <w:t>Figure 4:</w:t>
-      </w:r>
-      <w:r>
-        <w:rPr>
-          <w:rFonts w:ascii="Times New Roman" w:hAnsi="Times New Roman" w:cs="Times New Roman"/>
-          <w:sz w:val="28"/>
-          <w:szCs w:val="28"/>
-          <w:lang w:val="en-PK"/>
-        </w:rPr>
-        <w:t xml:space="preserve"> Bar chart comparing performance metrics (Accuracy, Precision, Recall, F1-Score)</w:t>
-      </w:r>
-      <w:r>
-        <w:rPr>
-          <w:rFonts w:ascii="Times New Roman" w:hAnsi="Times New Roman" w:cs="Times New Roman"/>
-          <w:sz w:val="28"/>
-          <w:szCs w:val="28"/>
-          <w:lang w:val="en-PK"/>
-        </w:rPr>
-        <w:t>. Page 15</w:t>
-      </w:r>
-    </w:p>
-    <w:p>
-      <w:pPr>
-        <w:ind w:left="720"/>
-      </w:pPr>
-    </w:p>
-    <w:p>
-      <w:pPr>
-        <w:ind w:left="720"/>
-      </w:pPr>
-    </w:p>
-    <w:p>
-      <w:pPr>
-        <w:ind w:left="720"/>
-      </w:pPr>
-    </w:p>
-    <w:p>
-      <w:pPr>
-        <w:ind w:left="720"/>
-      </w:pPr>
-    </w:p>
-    <w:p>
-      <w:pPr>
-        <w:ind w:left="720"/>
-      </w:pPr>
-    </w:p>
-    <w:p>
-      <w:pPr>
-        <w:ind w:left="720"/>
-      </w:pPr>
-    </w:p>
-    <w:p>
-      <w:pPr>
-        <w:ind w:left="720"/>
-      </w:pPr>
-    </w:p>
-    <w:p>
-      <w:pPr>
-        <w:ind w:left="720"/>
-      </w:pPr>
-    </w:p>
-    <w:p>
-      <w:pPr>
-        <w:ind w:left="720"/>
-      </w:pPr>
-    </w:p>
-    <w:p>
-      <w:pPr>
-        <w:ind w:left="720"/>
-      </w:pPr>
-    </w:p>
-    <w:p>
-      <w:pPr>
-        <w:ind w:left="720"/>
-      </w:pPr>
-    </w:p>
-    <w:p>
-      <w:pPr>
-        <w:ind w:left="720"/>
-      </w:pPr>
-    </w:p>
-    <w:p>
-      <w:pPr>
-        <w:ind w:left="720"/>
-      </w:pPr>
-    </w:p>
-    <w:p>
-      <w:pPr>
-        <w:ind w:left="720"/>
-      </w:pPr>
-    </w:p>
-    <w:p>
-      <w:pPr>
-        <w:ind w:left="720"/>
-      </w:pPr>
-    </w:p>
-    <w:p>
-      <w:pPr>
-        <w:ind w:left="720"/>
-      </w:pPr>
-    </w:p>
-    <w:p/>
-    <w:p>
-      <w:pPr>
-        <w:pStyle w:val="Heading2"/>
+        <w:t>Conclusion:</w:t>
+      </w:r>
+      <w:bookmarkEnd w:id="45"/>
+      <w:bookmarkEnd w:id="46"/>
+      <w:bookmarkEnd w:id="47"/>
+    </w:p>
+    <w:p>
+      <w:pPr>
+        <w:pStyle w:val="Heading3"/>
         <w:rPr>
           <w:rFonts w:ascii="Times New Roman" w:hAnsi="Times New Roman"/>
           <w:b/>
@@ -9747,9 +9695,7 @@
           <w:color w:val="000000"/>
         </w:rPr>
       </w:pPr>
-      <w:bookmarkStart w:id="45" w:name="_Toc209370618"/>
-      <w:bookmarkStart w:id="46" w:name="_Toc209708931"/>
-      <w:bookmarkStart w:id="47" w:name="_Toc210203643"/>
+      <w:bookmarkStart w:id="48" w:name="_Toc210203644"/>
       <w:r>
         <w:rPr>
           <w:rFonts w:ascii="Times New Roman" w:hAnsi="Times New Roman"/>
@@ -9757,11 +9703,192 @@
           <w:bCs/>
           <w:color w:val="000000"/>
         </w:rPr>
-        <w:t>Conclusion:</w:t>
-      </w:r>
-      <w:bookmarkEnd w:id="45"/>
-      <w:bookmarkEnd w:id="46"/>
-      <w:bookmarkEnd w:id="47"/>
+        <w:t>Key Findings:</w:t>
+      </w:r>
+      <w:bookmarkEnd w:id="48"/>
+    </w:p>
+    <w:p>
+      <w:pPr>
+        <w:numPr>
+          <w:ilvl w:val="0"/>
+          <w:numId w:val="35"/>
+        </w:numPr>
+        <w:rPr>
+          <w:rFonts w:ascii="Times New Roman" w:hAnsi="Times New Roman" w:cs="Times New Roman"/>
+          <w:sz w:val="28"/>
+          <w:szCs w:val="28"/>
+          <w:lang w:val="en-PK"/>
+        </w:rPr>
+      </w:pPr>
+      <w:r>
+        <w:rPr>
+          <w:rFonts w:ascii="Times New Roman" w:hAnsi="Times New Roman" w:cs="Times New Roman"/>
+          <w:b/>
+          <w:bCs/>
+          <w:sz w:val="28"/>
+          <w:szCs w:val="28"/>
+          <w:lang w:val="en-PK"/>
+        </w:rPr>
+        <w:t>High Accuracy:</w:t>
+      </w:r>
+      <w:r>
+        <w:rPr>
+          <w:rFonts w:ascii="Times New Roman" w:hAnsi="Times New Roman" w:cs="Times New Roman"/>
+          <w:sz w:val="28"/>
+          <w:szCs w:val="28"/>
+          <w:lang w:val="en-PK"/>
+        </w:rPr>
+        <w:t xml:space="preserve"> Achieved 96.49% test accuracy, exceeding training accuracy (good generalization).</w:t>
+      </w:r>
+    </w:p>
+    <w:p>
+      <w:pPr>
+        <w:numPr>
+          <w:ilvl w:val="0"/>
+          <w:numId w:val="35"/>
+        </w:numPr>
+        <w:rPr>
+          <w:rFonts w:ascii="Times New Roman" w:hAnsi="Times New Roman" w:cs="Times New Roman"/>
+          <w:sz w:val="28"/>
+          <w:szCs w:val="28"/>
+          <w:lang w:val="en-PK"/>
+        </w:rPr>
+      </w:pPr>
+      <w:r>
+        <w:rPr>
+          <w:rFonts w:ascii="Times New Roman" w:hAnsi="Times New Roman" w:cs="Times New Roman"/>
+          <w:b/>
+          <w:bCs/>
+          <w:sz w:val="28"/>
+          <w:szCs w:val="28"/>
+          <w:lang w:val="en-PK"/>
+        </w:rPr>
+        <w:t>Excellent Precision:</w:t>
+      </w:r>
+      <w:r>
+        <w:rPr>
+          <w:rFonts w:ascii="Times New Roman" w:hAnsi="Times New Roman" w:cs="Times New Roman"/>
+          <w:sz w:val="28"/>
+          <w:szCs w:val="28"/>
+          <w:lang w:val="en-PK"/>
+        </w:rPr>
+        <w:t xml:space="preserve"> 98% precision for malignant cases minimizes false alarms. </w:t>
+      </w:r>
+    </w:p>
+    <w:p>
+      <w:pPr>
+        <w:numPr>
+          <w:ilvl w:val="0"/>
+          <w:numId w:val="35"/>
+        </w:numPr>
+        <w:rPr>
+          <w:rFonts w:ascii="Times New Roman" w:hAnsi="Times New Roman" w:cs="Times New Roman"/>
+          <w:sz w:val="28"/>
+          <w:szCs w:val="28"/>
+          <w:lang w:val="en-PK"/>
+        </w:rPr>
+      </w:pPr>
+      <w:r>
+        <w:rPr>
+          <w:rFonts w:ascii="Times New Roman" w:hAnsi="Times New Roman" w:cs="Times New Roman"/>
+          <w:b/>
+          <w:bCs/>
+          <w:sz w:val="28"/>
+          <w:szCs w:val="28"/>
+          <w:lang w:val="en-PK"/>
+        </w:rPr>
+        <w:t>Strong Recall:</w:t>
+      </w:r>
+      <w:r>
+        <w:rPr>
+          <w:rFonts w:ascii="Times New Roman" w:hAnsi="Times New Roman" w:cs="Times New Roman"/>
+          <w:sz w:val="28"/>
+          <w:szCs w:val="28"/>
+          <w:lang w:val="en-PK"/>
+        </w:rPr>
+        <w:t xml:space="preserve"> 93% recall ensures most malignant cases are detected.</w:t>
+      </w:r>
+    </w:p>
+    <w:p>
+      <w:pPr>
+        <w:numPr>
+          <w:ilvl w:val="0"/>
+          <w:numId w:val="35"/>
+        </w:numPr>
+        <w:rPr>
+          <w:rFonts w:ascii="Times New Roman" w:hAnsi="Times New Roman" w:cs="Times New Roman"/>
+          <w:sz w:val="28"/>
+          <w:szCs w:val="28"/>
+          <w:lang w:val="en-PK"/>
+        </w:rPr>
+      </w:pPr>
+      <w:r>
+        <w:rPr>
+          <w:rFonts w:ascii="Times New Roman" w:hAnsi="Times New Roman" w:cs="Times New Roman"/>
+          <w:b/>
+          <w:bCs/>
+          <w:sz w:val="28"/>
+          <w:szCs w:val="28"/>
+          <w:lang w:val="en-PK"/>
+        </w:rPr>
+        <w:t>Balanced Performance:</w:t>
+      </w:r>
+      <w:r>
+        <w:rPr>
+          <w:rFonts w:ascii="Times New Roman" w:hAnsi="Times New Roman" w:cs="Times New Roman"/>
+          <w:sz w:val="28"/>
+          <w:szCs w:val="28"/>
+          <w:lang w:val="en-PK"/>
+        </w:rPr>
+        <w:t xml:space="preserve"> F1-score of 95% shows well-balanced model.</w:t>
+      </w:r>
+    </w:p>
+    <w:p>
+      <w:pPr>
+        <w:numPr>
+          <w:ilvl w:val="0"/>
+          <w:numId w:val="35"/>
+        </w:numPr>
+        <w:rPr>
+          <w:rFonts w:ascii="Times New Roman" w:hAnsi="Times New Roman" w:cs="Times New Roman"/>
+          <w:sz w:val="28"/>
+          <w:szCs w:val="28"/>
+        </w:rPr>
+      </w:pPr>
+      <w:r>
+        <w:rPr>
+          <w:rFonts w:ascii="Times New Roman" w:hAnsi="Times New Roman" w:cs="Times New Roman"/>
+          <w:b/>
+          <w:bCs/>
+          <w:sz w:val="28"/>
+          <w:szCs w:val="28"/>
+          <w:lang w:val="en-PK"/>
+        </w:rPr>
+        <w:t>Medical Relevance:</w:t>
+      </w:r>
+      <w:r>
+        <w:rPr>
+          <w:rFonts w:ascii="Times New Roman" w:hAnsi="Times New Roman" w:cs="Times New Roman"/>
+          <w:sz w:val="28"/>
+          <w:szCs w:val="28"/>
+          <w:lang w:val="en-PK"/>
+        </w:rPr>
+        <w:t xml:space="preserve"> Low false negative rate is crucial for cancer diagnosis.</w:t>
+      </w:r>
+    </w:p>
+    <w:p>
+      <w:pPr>
+        <w:ind w:left="720"/>
+        <w:rPr>
+          <w:rFonts w:ascii="Times New Roman" w:hAnsi="Times New Roman" w:cs="Times New Roman"/>
+          <w:b/>
+          <w:bCs/>
+          <w:color w:val="000000"/>
+          <w:sz w:val="28"/>
+          <w:szCs w:val="28"/>
+          <w:lang w:val="en-PK"/>
+        </w:rPr>
+      </w:pPr>
     </w:p>
     <w:p>
       <w:pPr>
@@ -9773,7 +9900,7 @@
           <w:color w:val="000000"/>
         </w:rPr>
       </w:pPr>
-      <w:bookmarkStart w:id="48" w:name="_Toc210203644"/>
+      <w:bookmarkStart w:id="49" w:name="_Toc210203645"/>
       <w:r>
         <w:rPr>
           <w:rFonts w:ascii="Times New Roman" w:hAnsi="Times New Roman"/>
@@ -9781,15 +9908,15 @@
           <w:bCs/>
           <w:color w:val="000000"/>
         </w:rPr>
-        <w:t>Key Findings:</w:t>
-      </w:r>
-      <w:bookmarkEnd w:id="48"/>
+        <w:t>Model Strengths:</w:t>
+      </w:r>
+      <w:bookmarkEnd w:id="49"/>
     </w:p>
     <w:p>
       <w:pPr>
         <w:numPr>
           <w:ilvl w:val="0"/>
-          <w:numId w:val="35"/>
+          <w:numId w:val="43"/>
         </w:numPr>
         <w:rPr>
           <w:rFonts w:ascii="Times New Roman" w:hAnsi="Times New Roman" w:cs="Times New Roman"/>
@@ -9801,38 +9928,18 @@
       <w:r>
         <w:rPr>
           <w:rFonts w:ascii="Times New Roman" w:hAnsi="Times New Roman" w:cs="Times New Roman"/>
-          <w:b/>
-          <w:bCs/>
-          <w:sz w:val="28"/>
-          <w:szCs w:val="28"/>
-          <w:lang w:val="en-PK"/>
-        </w:rPr>
-        <w:t>High Accuracy:</w:t>
-      </w:r>
-      <w:r>
-        <w:rPr>
-          <w:rFonts w:ascii="Times New Roman" w:hAnsi="Times New Roman" w:cs="Times New Roman"/>
-          <w:sz w:val="28"/>
-          <w:szCs w:val="28"/>
-          <w:lang w:val="en-PK"/>
-        </w:rPr>
-        <w:t xml:space="preserve"> Achieved 96.49% test accuracy, exceeding training accuracy (good generalization)</w:t>
-      </w:r>
-      <w:r>
-        <w:rPr>
-          <w:rFonts w:ascii="Times New Roman" w:hAnsi="Times New Roman" w:cs="Times New Roman"/>
-          <w:sz w:val="28"/>
-          <w:szCs w:val="28"/>
-          <w:lang w:val="en-PK"/>
-        </w:rPr>
-        <w:t>.</w:t>
+          <w:sz w:val="28"/>
+          <w:szCs w:val="28"/>
+          <w:lang w:val="en-PK"/>
+        </w:rPr>
+        <w:t xml:space="preserve">Simple and interpretable algorithm </w:t>
       </w:r>
     </w:p>
     <w:p>
       <w:pPr>
         <w:numPr>
           <w:ilvl w:val="0"/>
-          <w:numId w:val="35"/>
+          <w:numId w:val="43"/>
         </w:numPr>
         <w:rPr>
           <w:rFonts w:ascii="Times New Roman" w:hAnsi="Times New Roman" w:cs="Times New Roman"/>
@@ -9844,47 +9951,18 @@
       <w:r>
         <w:rPr>
           <w:rFonts w:ascii="Times New Roman" w:hAnsi="Times New Roman" w:cs="Times New Roman"/>
-          <w:b/>
-          <w:bCs/>
-          <w:sz w:val="28"/>
-          <w:szCs w:val="28"/>
-          <w:lang w:val="en-PK"/>
-        </w:rPr>
-        <w:t>Excellent Precision:</w:t>
-      </w:r>
-      <w:r>
-        <w:rPr>
-          <w:rFonts w:ascii="Times New Roman" w:hAnsi="Times New Roman" w:cs="Times New Roman"/>
-          <w:sz w:val="28"/>
-          <w:szCs w:val="28"/>
-          <w:lang w:val="en-PK"/>
-        </w:rPr>
-        <w:t xml:space="preserve"> 98% precision for malignant cases minimizes false alarms</w:t>
-      </w:r>
-      <w:r>
-        <w:rPr>
-          <w:rFonts w:ascii="Times New Roman" w:hAnsi="Times New Roman" w:cs="Times New Roman"/>
-          <w:sz w:val="28"/>
-          <w:szCs w:val="28"/>
-          <w:lang w:val="en-PK"/>
-        </w:rPr>
-        <w:t>.</w:t>
-      </w:r>
-      <w:r>
-        <w:rPr>
-          <w:rFonts w:ascii="Times New Roman" w:hAnsi="Times New Roman" w:cs="Times New Roman"/>
-          <w:sz w:val="28"/>
-          <w:szCs w:val="28"/>
-          <w:lang w:val="en-PK"/>
-        </w:rPr>
-        <w:t xml:space="preserve"> </w:t>
+          <w:sz w:val="28"/>
+          <w:szCs w:val="28"/>
+          <w:lang w:val="en-PK"/>
+        </w:rPr>
+        <w:t xml:space="preserve">Fast training and prediction </w:t>
       </w:r>
     </w:p>
     <w:p>
       <w:pPr>
         <w:numPr>
           <w:ilvl w:val="0"/>
-          <w:numId w:val="35"/>
+          <w:numId w:val="43"/>
         </w:numPr>
         <w:rPr>
           <w:rFonts w:ascii="Times New Roman" w:hAnsi="Times New Roman" w:cs="Times New Roman"/>
@@ -9896,38 +9974,18 @@
       <w:r>
         <w:rPr>
           <w:rFonts w:ascii="Times New Roman" w:hAnsi="Times New Roman" w:cs="Times New Roman"/>
-          <w:b/>
-          <w:bCs/>
-          <w:sz w:val="28"/>
-          <w:szCs w:val="28"/>
-          <w:lang w:val="en-PK"/>
-        </w:rPr>
-        <w:t>Strong Recall:</w:t>
-      </w:r>
-      <w:r>
-        <w:rPr>
-          <w:rFonts w:ascii="Times New Roman" w:hAnsi="Times New Roman" w:cs="Times New Roman"/>
-          <w:sz w:val="28"/>
-          <w:szCs w:val="28"/>
-          <w:lang w:val="en-PK"/>
-        </w:rPr>
-        <w:t xml:space="preserve"> 93% recall ensures most malignant cases are detected</w:t>
-      </w:r>
-      <w:r>
-        <w:rPr>
-          <w:rFonts w:ascii="Times New Roman" w:hAnsi="Times New Roman" w:cs="Times New Roman"/>
-          <w:sz w:val="28"/>
-          <w:szCs w:val="28"/>
-          <w:lang w:val="en-PK"/>
-        </w:rPr>
-        <w:t>.</w:t>
+          <w:sz w:val="28"/>
+          <w:szCs w:val="28"/>
+          <w:lang w:val="en-PK"/>
+        </w:rPr>
+        <w:t xml:space="preserve">Excellent performance on standardized features </w:t>
       </w:r>
     </w:p>
     <w:p>
       <w:pPr>
         <w:numPr>
           <w:ilvl w:val="0"/>
-          <w:numId w:val="35"/>
+          <w:numId w:val="43"/>
         </w:numPr>
         <w:rPr>
           <w:rFonts w:ascii="Times New Roman" w:hAnsi="Times New Roman" w:cs="Times New Roman"/>
@@ -9939,38 +9997,18 @@
       <w:r>
         <w:rPr>
           <w:rFonts w:ascii="Times New Roman" w:hAnsi="Times New Roman" w:cs="Times New Roman"/>
-          <w:b/>
-          <w:bCs/>
-          <w:sz w:val="28"/>
-          <w:szCs w:val="28"/>
-          <w:lang w:val="en-PK"/>
-        </w:rPr>
-        <w:t>Balanced Performance:</w:t>
-      </w:r>
-      <w:r>
-        <w:rPr>
-          <w:rFonts w:ascii="Times New Roman" w:hAnsi="Times New Roman" w:cs="Times New Roman"/>
-          <w:sz w:val="28"/>
-          <w:szCs w:val="28"/>
-          <w:lang w:val="en-PK"/>
-        </w:rPr>
-        <w:t xml:space="preserve"> F1-score of 95% shows well-balanced model</w:t>
-      </w:r>
-      <w:r>
-        <w:rPr>
-          <w:rFonts w:ascii="Times New Roman" w:hAnsi="Times New Roman" w:cs="Times New Roman"/>
-          <w:sz w:val="28"/>
-          <w:szCs w:val="28"/>
-          <w:lang w:val="en-PK"/>
-        </w:rPr>
-        <w:t>.</w:t>
+          <w:sz w:val="28"/>
+          <w:szCs w:val="28"/>
+          <w:lang w:val="en-PK"/>
+        </w:rPr>
+        <w:t xml:space="preserve">Generalizes well (test &gt; training accuracy) </w:t>
       </w:r>
     </w:p>
     <w:p>
       <w:pPr>
         <w:numPr>
           <w:ilvl w:val="0"/>
-          <w:numId w:val="35"/>
+          <w:numId w:val="43"/>
         </w:numPr>
         <w:rPr>
           <w:rFonts w:ascii="Times New Roman" w:hAnsi="Times New Roman" w:cs="Times New Roman"/>
@@ -9981,41 +10019,17 @@
       <w:r>
         <w:rPr>
           <w:rFonts w:ascii="Times New Roman" w:hAnsi="Times New Roman" w:cs="Times New Roman"/>
-          <w:b/>
-          <w:bCs/>
-          <w:sz w:val="28"/>
-          <w:szCs w:val="28"/>
-          <w:lang w:val="en-PK"/>
-        </w:rPr>
-        <w:t>Medical Relevance:</w:t>
-      </w:r>
-      <w:r>
-        <w:rPr>
-          <w:rFonts w:ascii="Times New Roman" w:hAnsi="Times New Roman" w:cs="Times New Roman"/>
-          <w:sz w:val="28"/>
-          <w:szCs w:val="28"/>
-          <w:lang w:val="en-PK"/>
-        </w:rPr>
-        <w:t xml:space="preserve"> Low false negative rate is crucial for cancer diagnosis</w:t>
-      </w:r>
-      <w:r>
-        <w:rPr>
-          <w:rFonts w:ascii="Times New Roman" w:hAnsi="Times New Roman" w:cs="Times New Roman"/>
-          <w:sz w:val="28"/>
-          <w:szCs w:val="28"/>
-          <w:lang w:val="en-PK"/>
-        </w:rPr>
-        <w:t>.</w:t>
-      </w:r>
-    </w:p>
-    <w:p>
-      <w:pPr>
-        <w:ind w:left="720"/>
-        <w:rPr>
-          <w:rFonts w:ascii="Times New Roman" w:hAnsi="Times New Roman" w:cs="Times New Roman"/>
-          <w:b/>
-          <w:bCs/>
-          <w:color w:val="000000"/>
+          <w:sz w:val="28"/>
+          <w:szCs w:val="28"/>
+          <w:lang w:val="en-PK"/>
+        </w:rPr>
+        <w:t>Suitable for real-time diagnostic support</w:t>
+      </w:r>
+    </w:p>
+    <w:p>
+      <w:pPr>
+        <w:rPr>
+          <w:rFonts w:ascii="Times New Roman" w:hAnsi="Times New Roman" w:cs="Times New Roman"/>
           <w:sz w:val="28"/>
           <w:szCs w:val="28"/>
           <w:lang w:val="en-PK"/>
@@ -10032,7 +10046,7 @@
           <w:color w:val="000000"/>
         </w:rPr>
       </w:pPr>
-      <w:bookmarkStart w:id="49" w:name="_Toc210203645"/>
+      <w:bookmarkStart w:id="50" w:name="_Toc210203646"/>
       <w:r>
         <w:rPr>
           <w:rFonts w:ascii="Times New Roman" w:hAnsi="Times New Roman"/>
@@ -10040,15 +10054,15 @@
           <w:bCs/>
           <w:color w:val="000000"/>
         </w:rPr>
-        <w:t>Model Strengths:</w:t>
-      </w:r>
-      <w:bookmarkEnd w:id="49"/>
+        <w:t>Clinical Significance:</w:t>
+      </w:r>
+      <w:bookmarkEnd w:id="50"/>
     </w:p>
     <w:p>
       <w:pPr>
         <w:numPr>
           <w:ilvl w:val="0"/>
-          <w:numId w:val="43"/>
+          <w:numId w:val="44"/>
         </w:numPr>
         <w:rPr>
           <w:rFonts w:ascii="Times New Roman" w:hAnsi="Times New Roman" w:cs="Times New Roman"/>
@@ -10064,14 +10078,14 @@
           <w:szCs w:val="28"/>
           <w:lang w:val="en-PK"/>
         </w:rPr>
-        <w:t xml:space="preserve">Simple and interpretable algorithm </w:t>
+        <w:t xml:space="preserve">High recall for malignant cases ensures patient safety </w:t>
       </w:r>
     </w:p>
     <w:p>
       <w:pPr>
         <w:numPr>
           <w:ilvl w:val="0"/>
-          <w:numId w:val="43"/>
+          <w:numId w:val="44"/>
         </w:numPr>
         <w:rPr>
           <w:rFonts w:ascii="Times New Roman" w:hAnsi="Times New Roman" w:cs="Times New Roman"/>
@@ -10087,14 +10101,14 @@
           <w:szCs w:val="28"/>
           <w:lang w:val="en-PK"/>
         </w:rPr>
-        <w:t xml:space="preserve">Fast training and prediction </w:t>
+        <w:t xml:space="preserve">Low false positive rate reduces unnecessary procedures </w:t>
       </w:r>
     </w:p>
     <w:p>
       <w:pPr>
         <w:numPr>
           <w:ilvl w:val="0"/>
-          <w:numId w:val="43"/>
+          <w:numId w:val="44"/>
         </w:numPr>
         <w:rPr>
           <w:rFonts w:ascii="Times New Roman" w:hAnsi="Times New Roman" w:cs="Times New Roman"/>
@@ -10110,61 +10124,38 @@
           <w:szCs w:val="28"/>
           <w:lang w:val="en-PK"/>
         </w:rPr>
-        <w:t xml:space="preserve">Excellent performance on standardized features </w:t>
+        <w:t xml:space="preserve">Fast prediction enables quick diagnosis </w:t>
       </w:r>
     </w:p>
     <w:p>
       <w:pPr>
         <w:numPr>
           <w:ilvl w:val="0"/>
-          <w:numId w:val="43"/>
+          <w:numId w:val="44"/>
         </w:numPr>
         <w:rPr>
           <w:rFonts w:ascii="Times New Roman" w:hAnsi="Times New Roman" w:cs="Times New Roman"/>
           <w:sz w:val="28"/>
           <w:szCs w:val="28"/>
-          <w:lang w:val="en-PK"/>
-        </w:rPr>
-      </w:pPr>
-      <w:r>
-        <w:rPr>
-          <w:rFonts w:ascii="Times New Roman" w:hAnsi="Times New Roman" w:cs="Times New Roman"/>
-          <w:sz w:val="28"/>
-          <w:szCs w:val="28"/>
-          <w:lang w:val="en-PK"/>
-        </w:rPr>
-        <w:t xml:space="preserve">Generalizes well (test &gt; training accuracy) </w:t>
-      </w:r>
-    </w:p>
-    <w:p>
-      <w:pPr>
-        <w:numPr>
-          <w:ilvl w:val="0"/>
-          <w:numId w:val="43"/>
-        </w:numPr>
-        <w:rPr>
-          <w:rFonts w:ascii="Times New Roman" w:hAnsi="Times New Roman" w:cs="Times New Roman"/>
-          <w:sz w:val="28"/>
-          <w:szCs w:val="28"/>
-        </w:rPr>
-      </w:pPr>
-      <w:r>
-        <w:rPr>
-          <w:rFonts w:ascii="Times New Roman" w:hAnsi="Times New Roman" w:cs="Times New Roman"/>
-          <w:sz w:val="28"/>
-          <w:szCs w:val="28"/>
-          <w:lang w:val="en-PK"/>
-        </w:rPr>
-        <w:t>Suitable for real-time diagnostic support</w:t>
-      </w:r>
-    </w:p>
-    <w:p>
-      <w:pPr>
-        <w:rPr>
-          <w:rFonts w:ascii="Times New Roman" w:hAnsi="Times New Roman" w:cs="Times New Roman"/>
-          <w:sz w:val="28"/>
-          <w:szCs w:val="28"/>
-          <w:lang w:val="en-PK"/>
+        </w:rPr>
+      </w:pPr>
+      <w:r>
+        <w:rPr>
+          <w:rFonts w:ascii="Times New Roman" w:hAnsi="Times New Roman" w:cs="Times New Roman"/>
+          <w:sz w:val="28"/>
+          <w:szCs w:val="28"/>
+          <w:lang w:val="en-PK"/>
+        </w:rPr>
+        <w:t>Can serve as screening tool or second opinion system</w:t>
+      </w:r>
+    </w:p>
+    <w:p>
+      <w:pPr>
+        <w:ind w:left="720"/>
+        <w:rPr>
+          <w:rFonts w:ascii="Times New Roman" w:hAnsi="Times New Roman" w:cs="Times New Roman"/>
+          <w:sz w:val="28"/>
+          <w:szCs w:val="28"/>
         </w:rPr>
       </w:pPr>
     </w:p>
@@ -10178,7 +10169,9 @@
           <w:color w:val="000000"/>
         </w:rPr>
       </w:pPr>
-      <w:bookmarkStart w:id="50" w:name="_Toc210203646"/>
+      <w:bookmarkStart w:id="51" w:name="_Toc209370619"/>
+      <w:bookmarkStart w:id="52" w:name="_Toc209708936"/>
+      <w:bookmarkStart w:id="53" w:name="_Toc210203647"/>
       <w:r>
         <w:rPr>
           <w:rFonts w:ascii="Times New Roman" w:hAnsi="Times New Roman"/>
@@ -10186,15 +10179,17 @@
           <w:bCs/>
           <w:color w:val="000000"/>
         </w:rPr>
-        <w:t>Clinical Significance:</w:t>
-      </w:r>
-      <w:bookmarkEnd w:id="50"/>
+        <w:t>Limitations:</w:t>
+      </w:r>
+      <w:bookmarkEnd w:id="51"/>
+      <w:bookmarkEnd w:id="52"/>
+      <w:bookmarkEnd w:id="53"/>
     </w:p>
     <w:p>
       <w:pPr>
         <w:numPr>
           <w:ilvl w:val="0"/>
-          <w:numId w:val="44"/>
+          <w:numId w:val="37"/>
         </w:numPr>
         <w:rPr>
           <w:rFonts w:ascii="Times New Roman" w:hAnsi="Times New Roman" w:cs="Times New Roman"/>
@@ -10206,18 +10201,29 @@
       <w:r>
         <w:rPr>
           <w:rFonts w:ascii="Times New Roman" w:hAnsi="Times New Roman" w:cs="Times New Roman"/>
-          <w:sz w:val="28"/>
-          <w:szCs w:val="28"/>
-          <w:lang w:val="en-PK"/>
-        </w:rPr>
-        <w:t xml:space="preserve">High recall for malignant cases ensures patient safety </w:t>
+          <w:b/>
+          <w:bCs/>
+          <w:sz w:val="28"/>
+          <w:szCs w:val="28"/>
+          <w:lang w:val="en-PK"/>
+        </w:rPr>
+        <w:t>Naive Independence Assumption:</w:t>
+      </w:r>
+      <w:r>
+        <w:rPr>
+          <w:rFonts w:ascii="Times New Roman" w:hAnsi="Times New Roman" w:cs="Times New Roman"/>
+          <w:sz w:val="28"/>
+          <w:szCs w:val="28"/>
+          <w:lang w:val="en-PK"/>
+        </w:rPr>
+        <w:t xml:space="preserve"> Assumes features are independent (may not be true) </w:t>
       </w:r>
     </w:p>
     <w:p>
       <w:pPr>
         <w:numPr>
           <w:ilvl w:val="0"/>
-          <w:numId w:val="44"/>
+          <w:numId w:val="37"/>
         </w:numPr>
         <w:rPr>
           <w:rFonts w:ascii="Times New Roman" w:hAnsi="Times New Roman" w:cs="Times New Roman"/>
@@ -10229,18 +10235,30 @@
       <w:r>
         <w:rPr>
           <w:rFonts w:ascii="Times New Roman" w:hAnsi="Times New Roman" w:cs="Times New Roman"/>
-          <w:sz w:val="28"/>
-          <w:szCs w:val="28"/>
-          <w:lang w:val="en-PK"/>
-        </w:rPr>
-        <w:t xml:space="preserve">Low false positive rate reduces unnecessary procedures </w:t>
+          <w:b/>
+          <w:bCs/>
+          <w:sz w:val="28"/>
+          <w:szCs w:val="28"/>
+          <w:lang w:val="en-PK"/>
+        </w:rPr>
+        <w:lastRenderedPageBreak/>
+        <w:t>Small Dataset:</w:t>
+      </w:r>
+      <w:r>
+        <w:rPr>
+          <w:rFonts w:ascii="Times New Roman" w:hAnsi="Times New Roman" w:cs="Times New Roman"/>
+          <w:sz w:val="28"/>
+          <w:szCs w:val="28"/>
+          <w:lang w:val="en-PK"/>
+        </w:rPr>
+        <w:t xml:space="preserve"> Only 569 samples may limit generalizability </w:t>
       </w:r>
     </w:p>
     <w:p>
       <w:pPr>
         <w:numPr>
           <w:ilvl w:val="0"/>
-          <w:numId w:val="44"/>
+          <w:numId w:val="37"/>
         </w:numPr>
         <w:rPr>
           <w:rFonts w:ascii="Times New Roman" w:hAnsi="Times New Roman" w:cs="Times New Roman"/>
@@ -10252,18 +10270,29 @@
       <w:r>
         <w:rPr>
           <w:rFonts w:ascii="Times New Roman" w:hAnsi="Times New Roman" w:cs="Times New Roman"/>
-          <w:sz w:val="28"/>
-          <w:szCs w:val="28"/>
-          <w:lang w:val="en-PK"/>
-        </w:rPr>
-        <w:t xml:space="preserve">Fast prediction enables quick diagnosis </w:t>
+          <w:b/>
+          <w:bCs/>
+          <w:sz w:val="28"/>
+          <w:szCs w:val="28"/>
+          <w:lang w:val="en-PK"/>
+        </w:rPr>
+        <w:t>Binary Classification:</w:t>
+      </w:r>
+      <w:r>
+        <w:rPr>
+          <w:rFonts w:ascii="Times New Roman" w:hAnsi="Times New Roman" w:cs="Times New Roman"/>
+          <w:sz w:val="28"/>
+          <w:szCs w:val="28"/>
+          <w:lang w:val="en-PK"/>
+        </w:rPr>
+        <w:t xml:space="preserve"> Doesn't provide staging information </w:t>
       </w:r>
     </w:p>
     <w:p>
       <w:pPr>
         <w:numPr>
           <w:ilvl w:val="0"/>
-          <w:numId w:val="44"/>
+          <w:numId w:val="37"/>
         </w:numPr>
         <w:rPr>
           <w:rFonts w:ascii="Times New Roman" w:hAnsi="Times New Roman" w:cs="Times New Roman"/>
@@ -10274,16 +10303,27 @@
       <w:r>
         <w:rPr>
           <w:rFonts w:ascii="Times New Roman" w:hAnsi="Times New Roman" w:cs="Times New Roman"/>
-          <w:sz w:val="28"/>
-          <w:szCs w:val="28"/>
-          <w:lang w:val="en-PK"/>
-        </w:rPr>
-        <w:t>Can serve as screening tool or second opinion system</w:t>
-      </w:r>
-    </w:p>
-    <w:p>
-      <w:pPr>
-        <w:ind w:left="720"/>
+          <w:b/>
+          <w:bCs/>
+          <w:sz w:val="28"/>
+          <w:szCs w:val="28"/>
+          <w:lang w:val="en-PK"/>
+        </w:rPr>
+        <w:t>Feature Correlation:</w:t>
+      </w:r>
+      <w:r>
+        <w:rPr>
+          <w:rFonts w:ascii="Times New Roman" w:hAnsi="Times New Roman" w:cs="Times New Roman"/>
+          <w:sz w:val="28"/>
+          <w:szCs w:val="28"/>
+          <w:lang w:val="en-PK"/>
+        </w:rPr>
+        <w:t xml:space="preserve"> Some features highly correlated (violated Naive Bayes assumption)</w:t>
+      </w:r>
+    </w:p>
+    <w:p>
+      <w:pPr>
+        <w:ind w:left="785"/>
         <w:rPr>
           <w:rFonts w:ascii="Times New Roman" w:hAnsi="Times New Roman" w:cs="Times New Roman"/>
           <w:sz w:val="28"/>
@@ -10301,9 +10341,9 @@
           <w:color w:val="000000"/>
         </w:rPr>
       </w:pPr>
-      <w:bookmarkStart w:id="51" w:name="_Toc209370619"/>
-      <w:bookmarkStart w:id="52" w:name="_Toc209708936"/>
-      <w:bookmarkStart w:id="53" w:name="_Toc210203647"/>
+      <w:bookmarkStart w:id="54" w:name="_Toc209370620"/>
+      <w:bookmarkStart w:id="55" w:name="_Toc209708937"/>
+      <w:bookmarkStart w:id="56" w:name="_Toc210203648"/>
       <w:r>
         <w:rPr>
           <w:rFonts w:ascii="Times New Roman" w:hAnsi="Times New Roman"/>
@@ -10311,178 +10351,6 @@
           <w:bCs/>
           <w:color w:val="000000"/>
         </w:rPr>
-        <w:t>Limitations:</w:t>
-      </w:r>
-      <w:bookmarkEnd w:id="51"/>
-      <w:bookmarkEnd w:id="52"/>
-      <w:bookmarkEnd w:id="53"/>
-    </w:p>
-    <w:p>
-      <w:pPr>
-        <w:numPr>
-          <w:ilvl w:val="0"/>
-          <w:numId w:val="37"/>
-        </w:numPr>
-        <w:rPr>
-          <w:rFonts w:ascii="Times New Roman" w:hAnsi="Times New Roman" w:cs="Times New Roman"/>
-          <w:sz w:val="28"/>
-          <w:szCs w:val="28"/>
-          <w:lang w:val="en-PK"/>
-        </w:rPr>
-      </w:pPr>
-      <w:r>
-        <w:rPr>
-          <w:rFonts w:ascii="Times New Roman" w:hAnsi="Times New Roman" w:cs="Times New Roman"/>
-          <w:b/>
-          <w:bCs/>
-          <w:sz w:val="28"/>
-          <w:szCs w:val="28"/>
-          <w:lang w:val="en-PK"/>
-        </w:rPr>
-        <w:t>Naive Independence Assumption:</w:t>
-      </w:r>
-      <w:r>
-        <w:rPr>
-          <w:rFonts w:ascii="Times New Roman" w:hAnsi="Times New Roman" w:cs="Times New Roman"/>
-          <w:sz w:val="28"/>
-          <w:szCs w:val="28"/>
-          <w:lang w:val="en-PK"/>
-        </w:rPr>
-        <w:t xml:space="preserve"> Assumes features are independent (may not be true) </w:t>
-      </w:r>
-    </w:p>
-    <w:p>
-      <w:pPr>
-        <w:numPr>
-          <w:ilvl w:val="0"/>
-          <w:numId w:val="37"/>
-        </w:numPr>
-        <w:rPr>
-          <w:rFonts w:ascii="Times New Roman" w:hAnsi="Times New Roman" w:cs="Times New Roman"/>
-          <w:sz w:val="28"/>
-          <w:szCs w:val="28"/>
-          <w:lang w:val="en-PK"/>
-        </w:rPr>
-      </w:pPr>
-      <w:r>
-        <w:rPr>
-          <w:rFonts w:ascii="Times New Roman" w:hAnsi="Times New Roman" w:cs="Times New Roman"/>
-          <w:b/>
-          <w:bCs/>
-          <w:sz w:val="28"/>
-          <w:szCs w:val="28"/>
-          <w:lang w:val="en-PK"/>
-        </w:rPr>
-        <w:lastRenderedPageBreak/>
-        <w:t>Small Dataset:</w:t>
-      </w:r>
-      <w:r>
-        <w:rPr>
-          <w:rFonts w:ascii="Times New Roman" w:hAnsi="Times New Roman" w:cs="Times New Roman"/>
-          <w:sz w:val="28"/>
-          <w:szCs w:val="28"/>
-          <w:lang w:val="en-PK"/>
-        </w:rPr>
-        <w:t xml:space="preserve"> Only 569 samples may limit generalizability </w:t>
-      </w:r>
-    </w:p>
-    <w:p>
-      <w:pPr>
-        <w:numPr>
-          <w:ilvl w:val="0"/>
-          <w:numId w:val="37"/>
-        </w:numPr>
-        <w:rPr>
-          <w:rFonts w:ascii="Times New Roman" w:hAnsi="Times New Roman" w:cs="Times New Roman"/>
-          <w:sz w:val="28"/>
-          <w:szCs w:val="28"/>
-          <w:lang w:val="en-PK"/>
-        </w:rPr>
-      </w:pPr>
-      <w:r>
-        <w:rPr>
-          <w:rFonts w:ascii="Times New Roman" w:hAnsi="Times New Roman" w:cs="Times New Roman"/>
-          <w:b/>
-          <w:bCs/>
-          <w:sz w:val="28"/>
-          <w:szCs w:val="28"/>
-          <w:lang w:val="en-PK"/>
-        </w:rPr>
-        <w:t>Binary Classification:</w:t>
-      </w:r>
-      <w:r>
-        <w:rPr>
-          <w:rFonts w:ascii="Times New Roman" w:hAnsi="Times New Roman" w:cs="Times New Roman"/>
-          <w:sz w:val="28"/>
-          <w:szCs w:val="28"/>
-          <w:lang w:val="en-PK"/>
-        </w:rPr>
-        <w:t xml:space="preserve"> Doesn't provide staging information </w:t>
-      </w:r>
-    </w:p>
-    <w:p>
-      <w:pPr>
-        <w:numPr>
-          <w:ilvl w:val="0"/>
-          <w:numId w:val="37"/>
-        </w:numPr>
-        <w:rPr>
-          <w:rFonts w:ascii="Times New Roman" w:hAnsi="Times New Roman" w:cs="Times New Roman"/>
-          <w:sz w:val="28"/>
-          <w:szCs w:val="28"/>
-        </w:rPr>
-      </w:pPr>
-      <w:r>
-        <w:rPr>
-          <w:rFonts w:ascii="Times New Roman" w:hAnsi="Times New Roman" w:cs="Times New Roman"/>
-          <w:b/>
-          <w:bCs/>
-          <w:sz w:val="28"/>
-          <w:szCs w:val="28"/>
-          <w:lang w:val="en-PK"/>
-        </w:rPr>
-        <w:t>Feature Correlation:</w:t>
-      </w:r>
-      <w:r>
-        <w:rPr>
-          <w:rFonts w:ascii="Times New Roman" w:hAnsi="Times New Roman" w:cs="Times New Roman"/>
-          <w:sz w:val="28"/>
-          <w:szCs w:val="28"/>
-          <w:lang w:val="en-PK"/>
-        </w:rPr>
-        <w:t xml:space="preserve"> Some features highly correlated (violated Naive Bayes assumption)</w:t>
-      </w:r>
-    </w:p>
-    <w:p>
-      <w:pPr>
-        <w:ind w:left="785"/>
-        <w:rPr>
-          <w:rFonts w:ascii="Times New Roman" w:hAnsi="Times New Roman" w:cs="Times New Roman"/>
-          <w:sz w:val="28"/>
-          <w:szCs w:val="28"/>
-        </w:rPr>
-      </w:pPr>
-    </w:p>
-    <w:p>
-      <w:pPr>
-        <w:pStyle w:val="Heading3"/>
-        <w:rPr>
-          <w:rFonts w:ascii="Times New Roman" w:hAnsi="Times New Roman"/>
-          <w:b/>
-          <w:bCs/>
-          <w:color w:val="000000"/>
-        </w:rPr>
-      </w:pPr>
-      <w:bookmarkStart w:id="54" w:name="_Toc209370620"/>
-      <w:bookmarkStart w:id="55" w:name="_Toc209708937"/>
-      <w:bookmarkStart w:id="56" w:name="_Toc210203648"/>
-      <w:r>
-        <w:rPr>
-          <w:rFonts w:ascii="Times New Roman" w:hAnsi="Times New Roman"/>
-          <w:b/>
-          <w:bCs/>
-          <w:color w:val="000000"/>
-        </w:rPr>
         <w:t>Future Work:</w:t>
       </w:r>
       <w:bookmarkEnd w:id="54"/>
@@ -10511,29 +10379,7 @@
           <w:szCs w:val="28"/>
           <w:lang w:val="en-PK"/>
         </w:rPr>
-        <w:t>Cross</w:t>
-      </w:r>
-      <w:r>
-        <w:rPr>
-          <w:rFonts w:ascii="Times New Roman" w:hAnsi="Times New Roman" w:cs="Times New Roman"/>
-          <w:b/>
-          <w:bCs/>
-          <w:sz w:val="28"/>
-          <w:szCs w:val="28"/>
-          <w:lang w:val="en-PK"/>
-        </w:rPr>
-        <w:t xml:space="preserve"> </w:t>
-      </w:r>
-      <w:r>
-        <w:rPr>
-          <w:rFonts w:ascii="Times New Roman" w:hAnsi="Times New Roman" w:cs="Times New Roman"/>
-          <w:b/>
-          <w:bCs/>
-          <w:sz w:val="28"/>
-          <w:szCs w:val="28"/>
-          <w:lang w:val="en-PK"/>
-        </w:rPr>
-        <w:t>Validation:</w:t>
+        <w:t>Cross Validation:</w:t>
       </w:r>
       <w:r>
         <w:rPr>
@@ -10703,29 +10549,7 @@
           <w:szCs w:val="28"/>
           <w:lang w:val="en-PK"/>
         </w:rPr>
-        <w:t>Cost</w:t>
-      </w:r>
-      <w:r>
-        <w:rPr>
-          <w:rFonts w:ascii="Times New Roman" w:hAnsi="Times New Roman" w:cs="Times New Roman"/>
-          <w:b/>
-          <w:bCs/>
-          <w:sz w:val="28"/>
-          <w:szCs w:val="28"/>
-          <w:lang w:val="en-PK"/>
-        </w:rPr>
-        <w:t xml:space="preserve"> </w:t>
-      </w:r>
-      <w:r>
-        <w:rPr>
-          <w:rFonts w:ascii="Times New Roman" w:hAnsi="Times New Roman" w:cs="Times New Roman"/>
-          <w:b/>
-          <w:bCs/>
-          <w:sz w:val="28"/>
-          <w:szCs w:val="28"/>
-          <w:lang w:val="en-PK"/>
-        </w:rPr>
-        <w:t>Sensitive Learning:</w:t>
+        <w:t>Cost Sensitive Learning:</w:t>
       </w:r>
       <w:r>
         <w:rPr>
@@ -17752,6 +17576,7 @@
   <w:style w:type="character" w:default="1" w:styleId="DefaultParagraphFont">
     <w:name w:val="Default Paragraph Font"/>
     <w:uiPriority w:val="1"/>
+    <w:semiHidden/>
     <w:unhideWhenUsed/>
   </w:style>
   <w:style w:type="table" w:default="1" w:styleId="TableNormal">

</xml_diff>